<commit_message>
Monday may 13th end of day commit
</commit_message>
<xml_diff>
--- a/May 2019/Monday May 13th, 2019 Daily Coding Journal.docx
+++ b/May 2019/Monday May 13th, 2019 Daily Coding Journal.docx
@@ -1384,10 +1384,2619 @@
         <w:pStyle w:val="Default"/>
         <w:spacing w:line="480" w:lineRule="auto"/>
         <w:rPr>
+          <w:shd w:val="clear" w:color="auto" w:fill="ffffff"/>
+        </w:rPr>
+      </w:pPr>
+    </w:p>
+    <w:p>
+      <w:pPr>
+        <w:pStyle w:val="Default"/>
+        <w:spacing w:line="480" w:lineRule="auto"/>
+        <w:rPr>
+          <w:shd w:val="clear" w:color="auto" w:fill="ffffff"/>
+        </w:rPr>
+      </w:pPr>
+      <w:r>
+        <w:rPr>
+          <w:shd w:val="clear" w:color="auto" w:fill="ffffff"/>
+          <w:rtl w:val="0"/>
+          <w:lang w:val="en-US"/>
+        </w:rPr>
+        <w:t xml:space="preserve">22:22 </w:t>
+      </w:r>
+      <w:r>
+        <w:rPr>
+          <w:shd w:val="clear" w:color="auto" w:fill="ffffff"/>
+          <w:rtl w:val="0"/>
+          <w:lang w:val="en-US"/>
+        </w:rPr>
+        <w:t xml:space="preserve">— </w:t>
+      </w:r>
+      <w:r>
+        <w:rPr>
+          <w:shd w:val="clear" w:color="auto" w:fill="ffffff"/>
+          <w:rtl w:val="0"/>
+          <w:lang w:val="en-US"/>
+        </w:rPr>
+        <w:t>Well, I</w:t>
+      </w:r>
+      <w:r>
+        <w:rPr>
+          <w:shd w:val="clear" w:color="auto" w:fill="ffffff"/>
+          <w:rtl w:val="0"/>
+          <w:lang w:val="en-US"/>
+        </w:rPr>
+        <w:t>’</w:t>
+      </w:r>
+      <w:r>
+        <w:rPr>
+          <w:shd w:val="clear" w:color="auto" w:fill="ffffff"/>
+          <w:rtl w:val="0"/>
+          <w:lang w:val="en-US"/>
+        </w:rPr>
+        <w:t>m certain that I</w:t>
+      </w:r>
+      <w:r>
+        <w:rPr>
+          <w:shd w:val="clear" w:color="auto" w:fill="ffffff"/>
+          <w:rtl w:val="0"/>
+          <w:lang w:val="en-US"/>
+        </w:rPr>
+        <w:t>’</w:t>
+      </w:r>
+      <w:r>
+        <w:rPr>
+          <w:shd w:val="clear" w:color="auto" w:fill="ffffff"/>
+          <w:rtl w:val="0"/>
+          <w:lang w:val="en-US"/>
+        </w:rPr>
+        <w:t>m not going to get in another hour of coding in today. I</w:t>
+      </w:r>
+      <w:r>
+        <w:rPr>
+          <w:shd w:val="clear" w:color="auto" w:fill="ffffff"/>
+          <w:rtl w:val="0"/>
+          <w:lang w:val="en-US"/>
+        </w:rPr>
+        <w:t>’</w:t>
+      </w:r>
+      <w:r>
+        <w:rPr>
+          <w:shd w:val="clear" w:color="auto" w:fill="ffffff"/>
+          <w:rtl w:val="0"/>
+          <w:lang w:val="en-US"/>
+        </w:rPr>
+        <w:t>m not sure what</w:t>
+      </w:r>
+      <w:r>
+        <w:rPr>
+          <w:shd w:val="clear" w:color="auto" w:fill="ffffff"/>
+          <w:rtl w:val="0"/>
+          <w:lang w:val="en-US"/>
+        </w:rPr>
+        <w:t>’</w:t>
+      </w:r>
+      <w:r>
+        <w:rPr>
+          <w:shd w:val="clear" w:color="auto" w:fill="ffffff"/>
+          <w:rtl w:val="0"/>
+          <w:lang w:val="en-US"/>
+        </w:rPr>
+        <w:t>s going on, but the ball on the back of my neck is swollen up and it feels quite painful for me to move around at all. I</w:t>
+      </w:r>
+      <w:r>
+        <w:rPr>
+          <w:shd w:val="clear" w:color="auto" w:fill="ffffff"/>
+          <w:rtl w:val="0"/>
+          <w:lang w:val="en-US"/>
+        </w:rPr>
+        <w:t>’</w:t>
+      </w:r>
+      <w:r>
+        <w:rPr>
+          <w:shd w:val="clear" w:color="auto" w:fill="ffffff"/>
+          <w:rtl w:val="0"/>
+          <w:lang w:val="en-US"/>
+        </w:rPr>
+        <w:t>m not suuuper worried, because this is the first time I can remember enduring this kind of pain. With that being said, I</w:t>
+      </w:r>
+      <w:r>
+        <w:rPr>
+          <w:shd w:val="clear" w:color="auto" w:fill="ffffff"/>
+          <w:rtl w:val="0"/>
+          <w:lang w:val="en-US"/>
+        </w:rPr>
+        <w:t>’</w:t>
+      </w:r>
+      <w:r>
+        <w:rPr>
+          <w:shd w:val="clear" w:color="auto" w:fill="ffffff"/>
+          <w:rtl w:val="0"/>
+          <w:lang w:val="en-US"/>
+        </w:rPr>
+        <w:t>m not going to be programming too much tonight because of that. Slow and steady wins the race. Get me up to an hour or so of total programming today, and then I</w:t>
+      </w:r>
+      <w:r>
+        <w:rPr>
+          <w:shd w:val="clear" w:color="auto" w:fill="ffffff"/>
+          <w:rtl w:val="0"/>
+          <w:lang w:val="en-US"/>
+        </w:rPr>
+        <w:t>’</w:t>
+      </w:r>
+      <w:r>
+        <w:rPr>
+          <w:shd w:val="clear" w:color="auto" w:fill="ffffff"/>
+          <w:rtl w:val="0"/>
+          <w:lang w:val="en-US"/>
+        </w:rPr>
+        <w:t>ll rest up and come back stronger for tomorrow.</w:t>
+      </w:r>
+    </w:p>
+    <w:p>
+      <w:pPr>
+        <w:pStyle w:val="Default"/>
+        <w:spacing w:line="480" w:lineRule="auto"/>
+        <w:rPr>
+          <w:shd w:val="clear" w:color="auto" w:fill="ffffff"/>
+        </w:rPr>
+      </w:pPr>
+    </w:p>
+    <w:p>
+      <w:pPr>
+        <w:pStyle w:val="Default"/>
+        <w:spacing w:line="480" w:lineRule="auto"/>
+        <w:rPr>
+          <w:shd w:val="clear" w:color="auto" w:fill="ffffff"/>
+        </w:rPr>
+      </w:pPr>
+      <w:r>
+        <w:rPr>
+          <w:shd w:val="clear" w:color="auto" w:fill="ffffff"/>
+          <w:rtl w:val="0"/>
+          <w:lang w:val="en-US"/>
+        </w:rPr>
+        <w:t xml:space="preserve">22:27 </w:t>
+      </w:r>
+      <w:r>
+        <w:rPr>
+          <w:shd w:val="clear" w:color="auto" w:fill="ffffff"/>
+          <w:rtl w:val="0"/>
+          <w:lang w:val="en-US"/>
+        </w:rPr>
+        <w:t xml:space="preserve">— </w:t>
+      </w:r>
+      <w:r>
+        <w:rPr>
+          <w:shd w:val="clear" w:color="auto" w:fill="ffffff"/>
+          <w:rtl w:val="0"/>
+          <w:lang w:val="en-US"/>
+        </w:rPr>
+        <w:t>I</w:t>
+      </w:r>
+      <w:r>
+        <w:rPr>
+          <w:shd w:val="clear" w:color="auto" w:fill="ffffff"/>
+          <w:rtl w:val="0"/>
+          <w:lang w:val="en-US"/>
+        </w:rPr>
+        <w:t>’</w:t>
+      </w:r>
+      <w:r>
+        <w:rPr>
+          <w:shd w:val="clear" w:color="auto" w:fill="ffffff"/>
+          <w:rtl w:val="0"/>
+          <w:lang w:val="en-US"/>
+        </w:rPr>
+        <w:t>m working through the problem again. I</w:t>
+      </w:r>
+      <w:r>
+        <w:rPr>
+          <w:shd w:val="clear" w:color="auto" w:fill="ffffff"/>
+          <w:rtl w:val="0"/>
+          <w:lang w:val="en-US"/>
+        </w:rPr>
+        <w:t>’</w:t>
+      </w:r>
+      <w:r>
+        <w:rPr>
+          <w:shd w:val="clear" w:color="auto" w:fill="ffffff"/>
+          <w:rtl w:val="0"/>
+          <w:lang w:val="en-US"/>
+        </w:rPr>
+        <w:t>ve already gotten halfway through.</w:t>
+      </w:r>
+    </w:p>
+    <w:p>
+      <w:pPr>
+        <w:pStyle w:val="Default"/>
+        <w:spacing w:line="480" w:lineRule="auto"/>
+        <w:rPr>
+          <w:shd w:val="clear" w:color="auto" w:fill="ffffff"/>
+        </w:rPr>
+      </w:pPr>
+    </w:p>
+    <w:p>
+      <w:pPr>
+        <w:pStyle w:val="Default"/>
+        <w:spacing w:line="480" w:lineRule="auto"/>
+        <w:rPr>
+          <w:shd w:val="clear" w:color="auto" w:fill="ffffff"/>
+        </w:rPr>
+      </w:pPr>
+      <w:r>
+        <w:rPr>
+          <w:shd w:val="clear" w:color="auto" w:fill="ffffff"/>
+          <w:rtl w:val="0"/>
+          <w:lang w:val="en-US"/>
+        </w:rPr>
+        <w:t xml:space="preserve">22:34 </w:t>
+      </w:r>
+      <w:r>
+        <w:rPr>
+          <w:shd w:val="clear" w:color="auto" w:fill="ffffff"/>
+          <w:rtl w:val="0"/>
+          <w:lang w:val="en-US"/>
+        </w:rPr>
+        <w:t xml:space="preserve">— </w:t>
+      </w:r>
+      <w:r>
+        <w:rPr>
+          <w:shd w:val="clear" w:color="auto" w:fill="ffffff"/>
+          <w:rtl w:val="0"/>
+          <w:lang w:val="en-US"/>
+        </w:rPr>
+        <w:t>I</w:t>
+      </w:r>
+      <w:r>
+        <w:rPr>
+          <w:shd w:val="clear" w:color="auto" w:fill="ffffff"/>
+          <w:rtl w:val="0"/>
+          <w:lang w:val="en-US"/>
+        </w:rPr>
+        <w:t>’</w:t>
+      </w:r>
+      <w:r>
+        <w:rPr>
+          <w:shd w:val="clear" w:color="auto" w:fill="ffffff"/>
+          <w:rtl w:val="0"/>
+          <w:lang w:val="en-US"/>
+        </w:rPr>
+        <w:t>ve gotten everything fairly solid except for the handleChange function. That part I haven</w:t>
+      </w:r>
+      <w:r>
+        <w:rPr>
+          <w:shd w:val="clear" w:color="auto" w:fill="ffffff"/>
+          <w:rtl w:val="0"/>
+          <w:lang w:val="en-US"/>
+        </w:rPr>
+        <w:t>’</w:t>
+      </w:r>
+      <w:r>
+        <w:rPr>
+          <w:shd w:val="clear" w:color="auto" w:fill="ffffff"/>
+          <w:rtl w:val="0"/>
+          <w:lang w:val="en-US"/>
+        </w:rPr>
+        <w:t xml:space="preserve">t figured out yet: </w:t>
+      </w:r>
+    </w:p>
+    <w:p>
+      <w:pPr>
+        <w:pStyle w:val="Default"/>
+        <w:spacing w:line="480" w:lineRule="auto"/>
+        <w:rPr>
+          <w:shd w:val="clear" w:color="auto" w:fill="ffffff"/>
+        </w:rPr>
+      </w:pPr>
+    </w:p>
+    <w:p>
+      <w:pPr>
+        <w:pStyle w:val="Default"/>
+        <w:spacing w:line="400" w:lineRule="atLeast"/>
+        <w:jc w:val="left"/>
+        <w:rPr>
+          <w:rFonts w:ascii="Times" w:cs="Times" w:hAnsi="Times" w:eastAsia="Times"/>
+          <w:color w:val="d4d4d4"/>
+          <w:sz w:val="26"/>
+          <w:szCs w:val="26"/>
+          <w:shd w:val="clear" w:color="auto" w:fill="ffffff"/>
+        </w:rPr>
+      </w:pPr>
+      <w:r>
+        <w:rPr>
+          <w:rFonts w:ascii="Times" w:hAnsi="Times"/>
+          <w:color w:val="ea9b80"/>
+          <w:sz w:val="26"/>
+          <w:szCs w:val="26"/>
+          <w:shd w:val="clear" w:color="auto" w:fill="282f33"/>
+          <w:rtl w:val="0"/>
+          <w:lang w:val="en-US"/>
+        </w:rPr>
+        <w:t xml:space="preserve">import </w:t>
+      </w:r>
+      <w:r>
+        <w:rPr>
+          <w:rFonts w:ascii="Times" w:hAnsi="Times"/>
+          <w:color w:val="d4d4d4"/>
+          <w:sz w:val="26"/>
+          <w:szCs w:val="26"/>
+          <w:shd w:val="clear" w:color="auto" w:fill="282f33"/>
+          <w:rtl w:val="0"/>
+          <w:lang w:val="en-US"/>
+        </w:rPr>
+        <w:t xml:space="preserve">React </w:t>
+      </w:r>
+      <w:r>
+        <w:rPr>
+          <w:rFonts w:ascii="Times" w:hAnsi="Times"/>
+          <w:color w:val="ea9b80"/>
+          <w:sz w:val="26"/>
+          <w:szCs w:val="26"/>
+          <w:shd w:val="clear" w:color="auto" w:fill="282f33"/>
+          <w:rtl w:val="0"/>
+          <w:lang w:val="en-US"/>
+        </w:rPr>
+        <w:t>from</w:t>
+      </w:r>
+      <w:r>
+        <w:rPr>
+          <w:rFonts w:ascii="Times" w:hAnsi="Times"/>
+          <w:color w:val="d4d4d4"/>
+          <w:sz w:val="26"/>
+          <w:szCs w:val="26"/>
+          <w:shd w:val="clear" w:color="auto" w:fill="282f33"/>
+          <w:rtl w:val="0"/>
+          <w:lang w:val="en-US"/>
+        </w:rPr>
+        <w:t xml:space="preserve"> </w:t>
+      </w:r>
+      <w:r>
+        <w:rPr>
+          <w:rFonts w:ascii="Times" w:hAnsi="Times"/>
+          <w:color w:val="7da4b7"/>
+          <w:sz w:val="26"/>
+          <w:szCs w:val="26"/>
+          <w:shd w:val="clear" w:color="auto" w:fill="282f33"/>
+          <w:rtl w:val="0"/>
+          <w:lang w:val="en-US"/>
+        </w:rPr>
+        <w:t>"react"</w:t>
+      </w:r>
+    </w:p>
+    <w:p>
+      <w:pPr>
+        <w:pStyle w:val="Default"/>
+        <w:spacing w:line="400" w:lineRule="atLeast"/>
+        <w:jc w:val="left"/>
+        <w:rPr>
+          <w:rFonts w:ascii="Times" w:cs="Times" w:hAnsi="Times" w:eastAsia="Times"/>
+          <w:color w:val="d4d4d4"/>
+          <w:sz w:val="26"/>
+          <w:szCs w:val="26"/>
+          <w:shd w:val="clear" w:color="auto" w:fill="ffffff"/>
+        </w:rPr>
+      </w:pPr>
+      <w:r>
+        <w:rPr>
+          <w:rFonts w:ascii="Times" w:hAnsi="Times"/>
+          <w:color w:val="ea9b80"/>
+          <w:sz w:val="26"/>
+          <w:szCs w:val="26"/>
+          <w:shd w:val="clear" w:color="auto" w:fill="282f33"/>
+          <w:rtl w:val="0"/>
+          <w:lang w:val="en-US"/>
+        </w:rPr>
+        <w:t xml:space="preserve">import </w:t>
+      </w:r>
+      <w:r>
+        <w:rPr>
+          <w:rFonts w:ascii="Times" w:hAnsi="Times"/>
+          <w:color w:val="d4d4d4"/>
+          <w:sz w:val="26"/>
+          <w:szCs w:val="26"/>
+          <w:shd w:val="clear" w:color="auto" w:fill="282f33"/>
+          <w:rtl w:val="0"/>
+          <w:lang w:val="en-US"/>
+        </w:rPr>
+        <w:t xml:space="preserve">TodoItem </w:t>
+      </w:r>
+      <w:r>
+        <w:rPr>
+          <w:rFonts w:ascii="Times" w:hAnsi="Times"/>
+          <w:color w:val="ea9b80"/>
+          <w:sz w:val="26"/>
+          <w:szCs w:val="26"/>
+          <w:shd w:val="clear" w:color="auto" w:fill="282f33"/>
+          <w:rtl w:val="0"/>
+          <w:lang w:val="en-US"/>
+        </w:rPr>
+        <w:t>from</w:t>
+      </w:r>
+      <w:r>
+        <w:rPr>
+          <w:rFonts w:ascii="Times" w:hAnsi="Times"/>
+          <w:color w:val="d4d4d4"/>
+          <w:sz w:val="26"/>
+          <w:szCs w:val="26"/>
+          <w:shd w:val="clear" w:color="auto" w:fill="282f33"/>
+          <w:rtl w:val="0"/>
+          <w:lang w:val="en-US"/>
+        </w:rPr>
+        <w:t xml:space="preserve"> </w:t>
+      </w:r>
+      <w:r>
+        <w:rPr>
+          <w:rFonts w:ascii="Times" w:hAnsi="Times"/>
+          <w:color w:val="7da4b7"/>
+          <w:sz w:val="26"/>
+          <w:szCs w:val="26"/>
+          <w:shd w:val="clear" w:color="auto" w:fill="282f33"/>
+          <w:rtl w:val="0"/>
+          <w:lang w:val="en-US"/>
+        </w:rPr>
+        <w:t>"./TodoItem"</w:t>
+      </w:r>
+    </w:p>
+    <w:p>
+      <w:pPr>
+        <w:pStyle w:val="Default"/>
+        <w:spacing w:line="400" w:lineRule="atLeast"/>
+        <w:jc w:val="left"/>
+        <w:rPr>
+          <w:rFonts w:ascii="Times" w:cs="Times" w:hAnsi="Times" w:eastAsia="Times"/>
+          <w:color w:val="d4d4d4"/>
+          <w:sz w:val="26"/>
+          <w:szCs w:val="26"/>
+          <w:shd w:val="clear" w:color="auto" w:fill="ffffff"/>
+        </w:rPr>
+      </w:pPr>
+      <w:r>
+        <w:rPr>
+          <w:rFonts w:ascii="Times" w:hAnsi="Times"/>
+          <w:color w:val="ea9b80"/>
+          <w:sz w:val="26"/>
+          <w:szCs w:val="26"/>
+          <w:shd w:val="clear" w:color="auto" w:fill="282f33"/>
+          <w:rtl w:val="0"/>
+          <w:lang w:val="en-US"/>
+        </w:rPr>
+        <w:t xml:space="preserve">import </w:t>
+      </w:r>
+      <w:r>
+        <w:rPr>
+          <w:rFonts w:ascii="Times" w:hAnsi="Times"/>
+          <w:color w:val="d4d4d4"/>
+          <w:sz w:val="26"/>
+          <w:szCs w:val="26"/>
+          <w:shd w:val="clear" w:color="auto" w:fill="282f33"/>
+          <w:rtl w:val="0"/>
+          <w:lang w:val="en-US"/>
+        </w:rPr>
+        <w:t xml:space="preserve">todosData </w:t>
+      </w:r>
+      <w:r>
+        <w:rPr>
+          <w:rFonts w:ascii="Times" w:hAnsi="Times"/>
+          <w:color w:val="ea9b80"/>
+          <w:sz w:val="26"/>
+          <w:szCs w:val="26"/>
+          <w:shd w:val="clear" w:color="auto" w:fill="282f33"/>
+          <w:rtl w:val="0"/>
+          <w:lang w:val="en-US"/>
+        </w:rPr>
+        <w:t>from</w:t>
+      </w:r>
+      <w:r>
+        <w:rPr>
+          <w:rFonts w:ascii="Times" w:hAnsi="Times"/>
+          <w:color w:val="d4d4d4"/>
+          <w:sz w:val="26"/>
+          <w:szCs w:val="26"/>
+          <w:shd w:val="clear" w:color="auto" w:fill="282f33"/>
+          <w:rtl w:val="0"/>
+          <w:lang w:val="en-US"/>
+        </w:rPr>
+        <w:t xml:space="preserve"> </w:t>
+      </w:r>
+      <w:r>
+        <w:rPr>
+          <w:rFonts w:ascii="Times" w:hAnsi="Times"/>
+          <w:color w:val="7da4b7"/>
+          <w:sz w:val="26"/>
+          <w:szCs w:val="26"/>
+          <w:shd w:val="clear" w:color="auto" w:fill="282f33"/>
+          <w:rtl w:val="0"/>
+          <w:lang w:val="en-US"/>
+        </w:rPr>
+        <w:t>"./todosData"</w:t>
+      </w:r>
+    </w:p>
+    <w:p>
+      <w:pPr>
+        <w:pStyle w:val="Default"/>
+        <w:spacing w:line="400" w:lineRule="atLeast"/>
+        <w:jc w:val="left"/>
+        <w:rPr>
+          <w:rFonts w:ascii="Times" w:cs="Times" w:hAnsi="Times" w:eastAsia="Times"/>
+          <w:color w:val="d4d4d4"/>
+          <w:sz w:val="26"/>
+          <w:szCs w:val="26"/>
+          <w:shd w:val="clear" w:color="auto" w:fill="ffffff"/>
+        </w:rPr>
+      </w:pPr>
+    </w:p>
+    <w:p>
+      <w:pPr>
+        <w:pStyle w:val="Default"/>
+        <w:spacing w:line="400" w:lineRule="atLeast"/>
+        <w:jc w:val="left"/>
+        <w:rPr>
+          <w:rFonts w:ascii="Times" w:cs="Times" w:hAnsi="Times" w:eastAsia="Times"/>
+          <w:color w:val="d4d4d4"/>
+          <w:sz w:val="26"/>
+          <w:szCs w:val="26"/>
+          <w:shd w:val="clear" w:color="auto" w:fill="ffffff"/>
+        </w:rPr>
+      </w:pPr>
+      <w:r>
+        <w:rPr>
+          <w:rFonts w:ascii="Times" w:hAnsi="Times"/>
+          <w:color w:val="ea9b80"/>
+          <w:sz w:val="26"/>
+          <w:szCs w:val="26"/>
+          <w:shd w:val="clear" w:color="auto" w:fill="282f33"/>
+          <w:rtl w:val="0"/>
+          <w:lang w:val="en-US"/>
+        </w:rPr>
+        <w:t>class</w:t>
+      </w:r>
+      <w:r>
+        <w:rPr>
+          <w:rFonts w:ascii="Times" w:hAnsi="Times"/>
+          <w:color w:val="d4d4d4"/>
+          <w:sz w:val="26"/>
+          <w:szCs w:val="26"/>
+          <w:shd w:val="clear" w:color="auto" w:fill="282f33"/>
+          <w:rtl w:val="0"/>
+          <w:lang w:val="en-US"/>
+        </w:rPr>
+        <w:t xml:space="preserve"> App </w:t>
+      </w:r>
+      <w:r>
+        <w:rPr>
+          <w:rFonts w:ascii="Times" w:hAnsi="Times"/>
+          <w:color w:val="ea9b80"/>
+          <w:sz w:val="26"/>
+          <w:szCs w:val="26"/>
+          <w:shd w:val="clear" w:color="auto" w:fill="282f33"/>
+          <w:rtl w:val="0"/>
+          <w:lang w:val="en-US"/>
+        </w:rPr>
+        <w:t>extends</w:t>
+      </w:r>
+      <w:r>
+        <w:rPr>
+          <w:rFonts w:ascii="Times" w:hAnsi="Times"/>
+          <w:color w:val="d4d4d4"/>
+          <w:sz w:val="26"/>
+          <w:szCs w:val="26"/>
+          <w:shd w:val="clear" w:color="auto" w:fill="282f33"/>
+          <w:rtl w:val="0"/>
+          <w:lang w:val="en-US"/>
+        </w:rPr>
+        <w:t xml:space="preserve"> React</w:t>
+      </w:r>
+      <w:r>
+        <w:rPr>
+          <w:rFonts w:ascii="Times" w:hAnsi="Times"/>
+          <w:color w:val="dcdcdc"/>
+          <w:sz w:val="26"/>
+          <w:szCs w:val="26"/>
+          <w:shd w:val="clear" w:color="auto" w:fill="282f33"/>
+          <w:rtl w:val="0"/>
+          <w:lang w:val="en-US"/>
+        </w:rPr>
+        <w:t>.</w:t>
+      </w:r>
+      <w:r>
+        <w:rPr>
+          <w:rFonts w:ascii="Times" w:hAnsi="Times"/>
+          <w:color w:val="d4d4d4"/>
+          <w:sz w:val="26"/>
+          <w:szCs w:val="26"/>
+          <w:shd w:val="clear" w:color="auto" w:fill="282f33"/>
+          <w:rtl w:val="0"/>
+          <w:lang w:val="en-US"/>
+        </w:rPr>
+        <w:t>Component {</w:t>
+      </w:r>
+    </w:p>
+    <w:p>
+      <w:pPr>
+        <w:pStyle w:val="Default"/>
+        <w:spacing w:line="400" w:lineRule="atLeast"/>
+        <w:jc w:val="left"/>
+        <w:rPr>
+          <w:rFonts w:ascii="Times" w:cs="Times" w:hAnsi="Times" w:eastAsia="Times"/>
+          <w:color w:val="d4d4d4"/>
+          <w:sz w:val="26"/>
+          <w:szCs w:val="26"/>
+          <w:shd w:val="clear" w:color="auto" w:fill="ffffff"/>
+        </w:rPr>
+      </w:pPr>
+      <w:r>
+        <w:rPr>
+          <w:rFonts w:ascii="Times" w:hAnsi="Times"/>
+          <w:color w:val="d4d4d4"/>
+          <w:sz w:val="26"/>
+          <w:szCs w:val="26"/>
+          <w:shd w:val="clear" w:color="auto" w:fill="282f33"/>
+          <w:rtl w:val="0"/>
+          <w:lang w:val="en-US"/>
+        </w:rPr>
+        <w:t xml:space="preserve">    constructor() {</w:t>
+      </w:r>
+    </w:p>
+    <w:p>
+      <w:pPr>
+        <w:pStyle w:val="Default"/>
+        <w:spacing w:line="400" w:lineRule="atLeast"/>
+        <w:jc w:val="left"/>
+        <w:rPr>
+          <w:rFonts w:ascii="Times" w:cs="Times" w:hAnsi="Times" w:eastAsia="Times"/>
+          <w:color w:val="d4d4d4"/>
+          <w:sz w:val="26"/>
+          <w:szCs w:val="26"/>
+          <w:shd w:val="clear" w:color="auto" w:fill="ffffff"/>
+        </w:rPr>
+      </w:pPr>
+      <w:r>
+        <w:rPr>
+          <w:rFonts w:ascii="Times" w:hAnsi="Times"/>
+          <w:color w:val="d4d4d4"/>
+          <w:sz w:val="26"/>
+          <w:szCs w:val="26"/>
+          <w:shd w:val="clear" w:color="auto" w:fill="282f33"/>
+          <w:rtl w:val="0"/>
+          <w:lang w:val="en-US"/>
+        </w:rPr>
+        <w:t xml:space="preserve">        </w:t>
+      </w:r>
+      <w:r>
+        <w:rPr>
+          <w:rFonts w:ascii="Times" w:hAnsi="Times"/>
+          <w:color w:val="ea9b80"/>
+          <w:sz w:val="26"/>
+          <w:szCs w:val="26"/>
+          <w:shd w:val="clear" w:color="auto" w:fill="282f33"/>
+          <w:rtl w:val="0"/>
+          <w:lang w:val="en-US"/>
+        </w:rPr>
+        <w:t>super</w:t>
+      </w:r>
+      <w:r>
+        <w:rPr>
+          <w:rFonts w:ascii="Times" w:hAnsi="Times"/>
+          <w:color w:val="d4d4d4"/>
+          <w:sz w:val="26"/>
+          <w:szCs w:val="26"/>
+          <w:shd w:val="clear" w:color="auto" w:fill="282f33"/>
+          <w:rtl w:val="0"/>
+          <w:lang w:val="en-US"/>
+        </w:rPr>
+        <w:t>()</w:t>
+      </w:r>
+    </w:p>
+    <w:p>
+      <w:pPr>
+        <w:pStyle w:val="Default"/>
+        <w:spacing w:line="400" w:lineRule="atLeast"/>
+        <w:jc w:val="left"/>
+        <w:rPr>
+          <w:rFonts w:ascii="Times" w:cs="Times" w:hAnsi="Times" w:eastAsia="Times"/>
+          <w:color w:val="d4d4d4"/>
+          <w:sz w:val="26"/>
+          <w:szCs w:val="26"/>
+          <w:shd w:val="clear" w:color="auto" w:fill="ffffff"/>
+        </w:rPr>
+      </w:pPr>
+      <w:r>
+        <w:rPr>
+          <w:rFonts w:ascii="Times" w:hAnsi="Times"/>
+          <w:color w:val="d4d4d4"/>
+          <w:sz w:val="26"/>
+          <w:szCs w:val="26"/>
+          <w:shd w:val="clear" w:color="auto" w:fill="282f33"/>
+          <w:rtl w:val="0"/>
+          <w:lang w:val="en-US"/>
+        </w:rPr>
+        <w:t xml:space="preserve">        </w:t>
+      </w:r>
+      <w:r>
+        <w:rPr>
+          <w:rFonts w:ascii="Times" w:hAnsi="Times"/>
+          <w:color w:val="ea9b80"/>
+          <w:sz w:val="26"/>
+          <w:szCs w:val="26"/>
+          <w:shd w:val="clear" w:color="auto" w:fill="282f33"/>
+          <w:rtl w:val="0"/>
+          <w:lang w:val="en-US"/>
+        </w:rPr>
+        <w:t>this</w:t>
+      </w:r>
+      <w:r>
+        <w:rPr>
+          <w:rFonts w:ascii="Times" w:hAnsi="Times"/>
+          <w:color w:val="dcdcdc"/>
+          <w:sz w:val="26"/>
+          <w:szCs w:val="26"/>
+          <w:shd w:val="clear" w:color="auto" w:fill="282f33"/>
+          <w:rtl w:val="0"/>
+          <w:lang w:val="en-US"/>
+        </w:rPr>
+        <w:t>.</w:t>
+      </w:r>
+      <w:r>
+        <w:rPr>
+          <w:rFonts w:ascii="Times" w:hAnsi="Times"/>
+          <w:color w:val="d4d4d4"/>
+          <w:sz w:val="26"/>
+          <w:szCs w:val="26"/>
+          <w:shd w:val="clear" w:color="auto" w:fill="282f33"/>
+          <w:rtl w:val="0"/>
+          <w:lang w:val="en-US"/>
+        </w:rPr>
+        <w:t xml:space="preserve">state </w:t>
+      </w:r>
+      <w:r>
+        <w:rPr>
+          <w:rFonts w:ascii="Times" w:hAnsi="Times"/>
+          <w:color w:val="ea9b80"/>
+          <w:sz w:val="26"/>
+          <w:szCs w:val="26"/>
+          <w:shd w:val="clear" w:color="auto" w:fill="282f33"/>
+          <w:rtl w:val="0"/>
+          <w:lang w:val="en-US"/>
+        </w:rPr>
+        <w:t>=</w:t>
+      </w:r>
+      <w:r>
+        <w:rPr>
+          <w:rFonts w:ascii="Times" w:hAnsi="Times"/>
+          <w:color w:val="d4d4d4"/>
+          <w:sz w:val="26"/>
+          <w:szCs w:val="26"/>
+          <w:shd w:val="clear" w:color="auto" w:fill="282f33"/>
+          <w:rtl w:val="0"/>
+          <w:lang w:val="en-US"/>
+        </w:rPr>
+        <w:t xml:space="preserve"> {</w:t>
+      </w:r>
+    </w:p>
+    <w:p>
+      <w:pPr>
+        <w:pStyle w:val="Default"/>
+        <w:spacing w:line="400" w:lineRule="atLeast"/>
+        <w:jc w:val="left"/>
+        <w:rPr>
+          <w:rFonts w:ascii="Times" w:cs="Times" w:hAnsi="Times" w:eastAsia="Times"/>
+          <w:color w:val="d4d4d4"/>
+          <w:sz w:val="26"/>
+          <w:szCs w:val="26"/>
+          <w:shd w:val="clear" w:color="auto" w:fill="ffffff"/>
+        </w:rPr>
+      </w:pPr>
+      <w:r>
+        <w:rPr>
+          <w:rFonts w:ascii="Times" w:hAnsi="Times"/>
+          <w:color w:val="d4d4d4"/>
+          <w:sz w:val="26"/>
+          <w:szCs w:val="26"/>
+          <w:shd w:val="clear" w:color="auto" w:fill="282f33"/>
+          <w:rtl w:val="0"/>
+          <w:lang w:val="en-US"/>
+        </w:rPr>
+        <w:t xml:space="preserve">            </w:t>
+      </w:r>
+      <w:r>
+        <w:rPr>
+          <w:rFonts w:ascii="Times" w:hAnsi="Times"/>
+          <w:color w:val="a7c9de"/>
+          <w:sz w:val="26"/>
+          <w:szCs w:val="26"/>
+          <w:shd w:val="clear" w:color="auto" w:fill="282f33"/>
+          <w:rtl w:val="0"/>
+          <w:lang w:val="en-US"/>
+        </w:rPr>
+        <w:t>todos</w:t>
+      </w:r>
+      <w:r>
+        <w:rPr>
+          <w:rFonts w:ascii="Times" w:hAnsi="Times"/>
+          <w:color w:val="dcdcdc"/>
+          <w:sz w:val="26"/>
+          <w:szCs w:val="26"/>
+          <w:shd w:val="clear" w:color="auto" w:fill="282f33"/>
+          <w:rtl w:val="0"/>
+          <w:lang w:val="en-US"/>
+        </w:rPr>
+        <w:t>:</w:t>
+      </w:r>
+      <w:r>
+        <w:rPr>
+          <w:rFonts w:ascii="Times" w:hAnsi="Times"/>
+          <w:color w:val="d4d4d4"/>
+          <w:sz w:val="26"/>
+          <w:szCs w:val="26"/>
+          <w:shd w:val="clear" w:color="auto" w:fill="282f33"/>
+          <w:rtl w:val="0"/>
+          <w:lang w:val="en-US"/>
+        </w:rPr>
+        <w:t xml:space="preserve"> todosData</w:t>
+      </w:r>
+    </w:p>
+    <w:p>
+      <w:pPr>
+        <w:pStyle w:val="Default"/>
+        <w:spacing w:line="400" w:lineRule="atLeast"/>
+        <w:jc w:val="left"/>
+        <w:rPr>
+          <w:rFonts w:ascii="Times" w:cs="Times" w:hAnsi="Times" w:eastAsia="Times"/>
+          <w:color w:val="d4d4d4"/>
+          <w:sz w:val="26"/>
+          <w:szCs w:val="26"/>
+          <w:shd w:val="clear" w:color="auto" w:fill="ffffff"/>
+        </w:rPr>
+      </w:pPr>
+      <w:r>
+        <w:rPr>
+          <w:rFonts w:ascii="Times" w:hAnsi="Times"/>
+          <w:color w:val="d4d4d4"/>
+          <w:sz w:val="26"/>
+          <w:szCs w:val="26"/>
+          <w:shd w:val="clear" w:color="auto" w:fill="282f33"/>
+          <w:rtl w:val="0"/>
+          <w:lang w:val="en-US"/>
+        </w:rPr>
+        <w:t xml:space="preserve">        }</w:t>
+      </w:r>
+    </w:p>
+    <w:p>
+      <w:pPr>
+        <w:pStyle w:val="Default"/>
+        <w:spacing w:line="400" w:lineRule="atLeast"/>
+        <w:jc w:val="left"/>
+        <w:rPr>
+          <w:rFonts w:ascii="Times" w:cs="Times" w:hAnsi="Times" w:eastAsia="Times"/>
+          <w:color w:val="d4d4d4"/>
+          <w:sz w:val="26"/>
+          <w:szCs w:val="26"/>
+          <w:shd w:val="clear" w:color="auto" w:fill="ffffff"/>
+        </w:rPr>
+      </w:pPr>
+      <w:r>
+        <w:rPr>
+          <w:rFonts w:ascii="Times" w:hAnsi="Times"/>
+          <w:color w:val="d4d4d4"/>
+          <w:sz w:val="26"/>
+          <w:szCs w:val="26"/>
+          <w:shd w:val="clear" w:color="auto" w:fill="282f33"/>
+          <w:rtl w:val="0"/>
+          <w:lang w:val="en-US"/>
+        </w:rPr>
+        <w:t xml:space="preserve">        </w:t>
+      </w:r>
+      <w:r>
+        <w:rPr>
+          <w:rFonts w:ascii="Times" w:hAnsi="Times"/>
+          <w:color w:val="ea9b80"/>
+          <w:sz w:val="26"/>
+          <w:szCs w:val="26"/>
+          <w:shd w:val="clear" w:color="auto" w:fill="282f33"/>
+          <w:rtl w:val="0"/>
+          <w:lang w:val="en-US"/>
+        </w:rPr>
+        <w:t>this</w:t>
+      </w:r>
+      <w:r>
+        <w:rPr>
+          <w:rFonts w:ascii="Times" w:hAnsi="Times"/>
+          <w:color w:val="dcdcdc"/>
+          <w:sz w:val="26"/>
+          <w:szCs w:val="26"/>
+          <w:shd w:val="clear" w:color="auto" w:fill="282f33"/>
+          <w:rtl w:val="0"/>
+          <w:lang w:val="en-US"/>
+        </w:rPr>
+        <w:t>.</w:t>
+      </w:r>
+      <w:r>
+        <w:rPr>
+          <w:rFonts w:ascii="Times" w:hAnsi="Times"/>
+          <w:color w:val="d4d4d4"/>
+          <w:sz w:val="26"/>
+          <w:szCs w:val="26"/>
+          <w:shd w:val="clear" w:color="auto" w:fill="282f33"/>
+          <w:rtl w:val="0"/>
+          <w:lang w:val="en-US"/>
+        </w:rPr>
+        <w:t xml:space="preserve">handleChange </w:t>
+      </w:r>
+      <w:r>
+        <w:rPr>
+          <w:rFonts w:ascii="Times" w:hAnsi="Times"/>
+          <w:color w:val="ea9b80"/>
+          <w:sz w:val="26"/>
+          <w:szCs w:val="26"/>
+          <w:shd w:val="clear" w:color="auto" w:fill="282f33"/>
+          <w:rtl w:val="0"/>
+          <w:lang w:val="en-US"/>
+        </w:rPr>
+        <w:t>=</w:t>
+      </w:r>
+      <w:r>
+        <w:rPr>
+          <w:rFonts w:ascii="Times" w:hAnsi="Times"/>
+          <w:color w:val="d4d4d4"/>
+          <w:sz w:val="26"/>
+          <w:szCs w:val="26"/>
+          <w:shd w:val="clear" w:color="auto" w:fill="282f33"/>
+          <w:rtl w:val="0"/>
+          <w:lang w:val="en-US"/>
+        </w:rPr>
+        <w:t xml:space="preserve"> </w:t>
+      </w:r>
+      <w:r>
+        <w:rPr>
+          <w:rFonts w:ascii="Times" w:hAnsi="Times"/>
+          <w:color w:val="ea9b80"/>
+          <w:sz w:val="26"/>
+          <w:szCs w:val="26"/>
+          <w:shd w:val="clear" w:color="auto" w:fill="282f33"/>
+          <w:rtl w:val="0"/>
+          <w:lang w:val="en-US"/>
+        </w:rPr>
+        <w:t>this</w:t>
+      </w:r>
+      <w:r>
+        <w:rPr>
+          <w:rFonts w:ascii="Times" w:hAnsi="Times"/>
+          <w:color w:val="dcdcdc"/>
+          <w:sz w:val="26"/>
+          <w:szCs w:val="26"/>
+          <w:shd w:val="clear" w:color="auto" w:fill="282f33"/>
+          <w:rtl w:val="0"/>
+          <w:lang w:val="en-US"/>
+        </w:rPr>
+        <w:t>.</w:t>
+      </w:r>
+      <w:r>
+        <w:rPr>
+          <w:rFonts w:ascii="Times" w:hAnsi="Times"/>
+          <w:color w:val="d4d4d4"/>
+          <w:sz w:val="26"/>
+          <w:szCs w:val="26"/>
+          <w:shd w:val="clear" w:color="auto" w:fill="282f33"/>
+          <w:rtl w:val="0"/>
+          <w:lang w:val="en-US"/>
+        </w:rPr>
+        <w:t>handleChange</w:t>
+      </w:r>
+      <w:r>
+        <w:rPr>
+          <w:rFonts w:ascii="Times" w:hAnsi="Times"/>
+          <w:color w:val="dcdcdc"/>
+          <w:sz w:val="26"/>
+          <w:szCs w:val="26"/>
+          <w:shd w:val="clear" w:color="auto" w:fill="282f33"/>
+          <w:rtl w:val="0"/>
+          <w:lang w:val="en-US"/>
+        </w:rPr>
+        <w:t>.</w:t>
+      </w:r>
+      <w:r>
+        <w:rPr>
+          <w:rFonts w:ascii="Times" w:hAnsi="Times"/>
+          <w:color w:val="d4d4d4"/>
+          <w:sz w:val="26"/>
+          <w:szCs w:val="26"/>
+          <w:shd w:val="clear" w:color="auto" w:fill="282f33"/>
+          <w:rtl w:val="0"/>
+          <w:lang w:val="en-US"/>
+        </w:rPr>
+        <w:t>bind(</w:t>
+      </w:r>
+      <w:r>
+        <w:rPr>
+          <w:rFonts w:ascii="Times" w:hAnsi="Times"/>
+          <w:color w:val="ea9b80"/>
+          <w:sz w:val="26"/>
+          <w:szCs w:val="26"/>
+          <w:shd w:val="clear" w:color="auto" w:fill="282f33"/>
+          <w:rtl w:val="0"/>
+          <w:lang w:val="en-US"/>
+        </w:rPr>
+        <w:t>this</w:t>
+      </w:r>
+      <w:r>
+        <w:rPr>
+          <w:rFonts w:ascii="Times" w:hAnsi="Times"/>
+          <w:color w:val="d4d4d4"/>
+          <w:sz w:val="26"/>
+          <w:szCs w:val="26"/>
+          <w:shd w:val="clear" w:color="auto" w:fill="282f33"/>
+          <w:rtl w:val="0"/>
+          <w:lang w:val="en-US"/>
+        </w:rPr>
+        <w:t>)</w:t>
+      </w:r>
+    </w:p>
+    <w:p>
+      <w:pPr>
+        <w:pStyle w:val="Default"/>
+        <w:spacing w:line="400" w:lineRule="atLeast"/>
+        <w:jc w:val="left"/>
+        <w:rPr>
+          <w:rFonts w:ascii="Times" w:cs="Times" w:hAnsi="Times" w:eastAsia="Times"/>
+          <w:color w:val="d4d4d4"/>
+          <w:sz w:val="26"/>
+          <w:szCs w:val="26"/>
+          <w:shd w:val="clear" w:color="auto" w:fill="ffffff"/>
+        </w:rPr>
+      </w:pPr>
+      <w:r>
+        <w:rPr>
+          <w:rFonts w:ascii="Times" w:hAnsi="Times"/>
+          <w:color w:val="d4d4d4"/>
+          <w:sz w:val="26"/>
+          <w:szCs w:val="26"/>
+          <w:shd w:val="clear" w:color="auto" w:fill="282f33"/>
+          <w:rtl w:val="0"/>
+          <w:lang w:val="en-US"/>
+        </w:rPr>
+        <w:t xml:space="preserve">    }</w:t>
+      </w:r>
+    </w:p>
+    <w:p>
+      <w:pPr>
+        <w:pStyle w:val="Default"/>
+        <w:spacing w:line="400" w:lineRule="atLeast"/>
+        <w:jc w:val="left"/>
+        <w:rPr>
+          <w:rFonts w:ascii="Times" w:cs="Times" w:hAnsi="Times" w:eastAsia="Times"/>
+          <w:color w:val="d4d4d4"/>
+          <w:sz w:val="26"/>
+          <w:szCs w:val="26"/>
+          <w:shd w:val="clear" w:color="auto" w:fill="ffffff"/>
+        </w:rPr>
+      </w:pPr>
+      <w:r>
+        <w:rPr>
+          <w:rFonts w:ascii="Times" w:hAnsi="Times"/>
+          <w:color w:val="d4d4d4"/>
+          <w:sz w:val="26"/>
+          <w:szCs w:val="26"/>
+          <w:shd w:val="clear" w:color="auto" w:fill="282f33"/>
+          <w:rtl w:val="0"/>
+          <w:lang w:val="en-US"/>
+        </w:rPr>
+        <w:t xml:space="preserve">    </w:t>
+      </w:r>
+    </w:p>
+    <w:p>
+      <w:pPr>
+        <w:pStyle w:val="Default"/>
+        <w:spacing w:line="400" w:lineRule="atLeast"/>
+        <w:jc w:val="left"/>
+        <w:rPr>
+          <w:rFonts w:ascii="Times" w:cs="Times" w:hAnsi="Times" w:eastAsia="Times"/>
+          <w:color w:val="d4d4d4"/>
+          <w:sz w:val="26"/>
+          <w:szCs w:val="26"/>
+          <w:shd w:val="clear" w:color="auto" w:fill="ffffff"/>
+        </w:rPr>
+      </w:pPr>
+      <w:r>
+        <w:rPr>
+          <w:rFonts w:ascii="Times" w:hAnsi="Times"/>
+          <w:color w:val="d4d4d4"/>
+          <w:sz w:val="26"/>
+          <w:szCs w:val="26"/>
+          <w:shd w:val="clear" w:color="auto" w:fill="282f33"/>
+          <w:rtl w:val="0"/>
+          <w:lang w:val="en-US"/>
+        </w:rPr>
+        <w:t xml:space="preserve">    handleChange(id) {</w:t>
+      </w:r>
+    </w:p>
+    <w:p>
+      <w:pPr>
+        <w:pStyle w:val="Default"/>
+        <w:spacing w:line="400" w:lineRule="atLeast"/>
+        <w:jc w:val="left"/>
+        <w:rPr>
+          <w:rFonts w:ascii="Times" w:cs="Times" w:hAnsi="Times" w:eastAsia="Times"/>
+          <w:color w:val="d4d4d4"/>
+          <w:sz w:val="26"/>
+          <w:szCs w:val="26"/>
+          <w:shd w:val="clear" w:color="auto" w:fill="ffffff"/>
+        </w:rPr>
+      </w:pPr>
+      <w:r>
+        <w:rPr>
+          <w:rFonts w:ascii="Times" w:hAnsi="Times"/>
+          <w:color w:val="d4d4d4"/>
+          <w:sz w:val="26"/>
+          <w:szCs w:val="26"/>
+          <w:shd w:val="clear" w:color="auto" w:fill="282f33"/>
+          <w:rtl w:val="0"/>
+          <w:lang w:val="en-US"/>
+        </w:rPr>
+        <w:t xml:space="preserve">        </w:t>
+      </w:r>
+      <w:r>
+        <w:rPr>
+          <w:rFonts w:ascii="Times" w:hAnsi="Times"/>
+          <w:color w:val="ea9b80"/>
+          <w:sz w:val="26"/>
+          <w:szCs w:val="26"/>
+          <w:shd w:val="clear" w:color="auto" w:fill="282f33"/>
+          <w:rtl w:val="0"/>
+          <w:lang w:val="en-US"/>
+        </w:rPr>
+        <w:t>this</w:t>
+      </w:r>
+      <w:r>
+        <w:rPr>
+          <w:rFonts w:ascii="Times" w:hAnsi="Times"/>
+          <w:color w:val="dcdcdc"/>
+          <w:sz w:val="26"/>
+          <w:szCs w:val="26"/>
+          <w:shd w:val="clear" w:color="auto" w:fill="282f33"/>
+          <w:rtl w:val="0"/>
+          <w:lang w:val="en-US"/>
+        </w:rPr>
+        <w:t>.</w:t>
+      </w:r>
+      <w:r>
+        <w:rPr>
+          <w:rFonts w:ascii="Times" w:hAnsi="Times"/>
+          <w:color w:val="d4d4d4"/>
+          <w:sz w:val="26"/>
+          <w:szCs w:val="26"/>
+          <w:shd w:val="clear" w:color="auto" w:fill="282f33"/>
+          <w:rtl w:val="0"/>
+          <w:lang w:val="en-US"/>
+        </w:rPr>
+        <w:t>setState(prevState =&gt; {</w:t>
+      </w:r>
+    </w:p>
+    <w:p>
+      <w:pPr>
+        <w:pStyle w:val="Default"/>
+        <w:spacing w:line="400" w:lineRule="atLeast"/>
+        <w:jc w:val="left"/>
+        <w:rPr>
+          <w:rFonts w:ascii="Times" w:cs="Times" w:hAnsi="Times" w:eastAsia="Times"/>
+          <w:color w:val="d4d4d4"/>
+          <w:sz w:val="26"/>
+          <w:szCs w:val="26"/>
+          <w:shd w:val="clear" w:color="auto" w:fill="ffffff"/>
+        </w:rPr>
+      </w:pPr>
+      <w:r>
+        <w:rPr>
+          <w:rFonts w:ascii="Times" w:hAnsi="Times"/>
+          <w:color w:val="d4d4d4"/>
+          <w:sz w:val="26"/>
+          <w:szCs w:val="26"/>
+          <w:shd w:val="clear" w:color="auto" w:fill="282f33"/>
+          <w:rtl w:val="0"/>
+          <w:lang w:val="en-US"/>
+        </w:rPr>
+        <w:t xml:space="preserve">            </w:t>
+      </w:r>
+      <w:r>
+        <w:rPr>
+          <w:rFonts w:ascii="Times" w:hAnsi="Times"/>
+          <w:color w:val="ea9b80"/>
+          <w:sz w:val="26"/>
+          <w:szCs w:val="26"/>
+          <w:shd w:val="clear" w:color="auto" w:fill="282f33"/>
+          <w:rtl w:val="0"/>
+          <w:lang w:val="en-US"/>
+        </w:rPr>
+        <w:t>const</w:t>
+      </w:r>
+      <w:r>
+        <w:rPr>
+          <w:rFonts w:ascii="Times" w:hAnsi="Times"/>
+          <w:color w:val="d4d4d4"/>
+          <w:sz w:val="26"/>
+          <w:szCs w:val="26"/>
+          <w:shd w:val="clear" w:color="auto" w:fill="282f33"/>
+          <w:rtl w:val="0"/>
+          <w:lang w:val="en-US"/>
+        </w:rPr>
+        <w:t xml:space="preserve"> updatedTodos </w:t>
+      </w:r>
+      <w:r>
+        <w:rPr>
+          <w:rFonts w:ascii="Times" w:hAnsi="Times"/>
+          <w:color w:val="ea9b80"/>
+          <w:sz w:val="26"/>
+          <w:szCs w:val="26"/>
+          <w:shd w:val="clear" w:color="auto" w:fill="282f33"/>
+          <w:rtl w:val="0"/>
+          <w:lang w:val="en-US"/>
+        </w:rPr>
+        <w:t>=</w:t>
+      </w:r>
+      <w:r>
+        <w:rPr>
+          <w:rFonts w:ascii="Times" w:hAnsi="Times"/>
+          <w:color w:val="d4d4d4"/>
+          <w:sz w:val="26"/>
+          <w:szCs w:val="26"/>
+          <w:shd w:val="clear" w:color="auto" w:fill="282f33"/>
+          <w:rtl w:val="0"/>
+          <w:lang w:val="en-US"/>
+        </w:rPr>
+        <w:t xml:space="preserve"> </w:t>
+      </w:r>
+      <w:r>
+        <w:rPr>
+          <w:rFonts w:ascii="Times" w:hAnsi="Times"/>
+          <w:color w:val="ea9b80"/>
+          <w:sz w:val="26"/>
+          <w:szCs w:val="26"/>
+          <w:shd w:val="clear" w:color="auto" w:fill="282f33"/>
+          <w:rtl w:val="0"/>
+          <w:lang w:val="en-US"/>
+        </w:rPr>
+        <w:t>this</w:t>
+      </w:r>
+      <w:r>
+        <w:rPr>
+          <w:rFonts w:ascii="Times" w:hAnsi="Times"/>
+          <w:color w:val="dcdcdc"/>
+          <w:sz w:val="26"/>
+          <w:szCs w:val="26"/>
+          <w:shd w:val="clear" w:color="auto" w:fill="282f33"/>
+          <w:rtl w:val="0"/>
+          <w:lang w:val="en-US"/>
+        </w:rPr>
+        <w:t>.</w:t>
+      </w:r>
+      <w:r>
+        <w:rPr>
+          <w:rFonts w:ascii="Times" w:hAnsi="Times"/>
+          <w:color w:val="d4d4d4"/>
+          <w:sz w:val="26"/>
+          <w:szCs w:val="26"/>
+          <w:shd w:val="clear" w:color="auto" w:fill="282f33"/>
+          <w:rtl w:val="0"/>
+          <w:lang w:val="en-US"/>
+        </w:rPr>
+        <w:t>todos</w:t>
+      </w:r>
+      <w:r>
+        <w:rPr>
+          <w:rFonts w:ascii="Times" w:hAnsi="Times"/>
+          <w:color w:val="dcdcdc"/>
+          <w:sz w:val="26"/>
+          <w:szCs w:val="26"/>
+          <w:shd w:val="clear" w:color="auto" w:fill="282f33"/>
+          <w:rtl w:val="0"/>
+          <w:lang w:val="en-US"/>
+        </w:rPr>
+        <w:t>.</w:t>
+      </w:r>
+      <w:r>
+        <w:rPr>
+          <w:rFonts w:ascii="Times" w:hAnsi="Times"/>
+          <w:color w:val="d4d4d4"/>
+          <w:sz w:val="26"/>
+          <w:szCs w:val="26"/>
+          <w:shd w:val="clear" w:color="auto" w:fill="282f33"/>
+          <w:rtl w:val="0"/>
+          <w:lang w:val="en-US"/>
+        </w:rPr>
+        <w:t>map(todoItem =&gt; {</w:t>
+      </w:r>
+    </w:p>
+    <w:p>
+      <w:pPr>
+        <w:pStyle w:val="Default"/>
+        <w:spacing w:line="400" w:lineRule="atLeast"/>
+        <w:jc w:val="left"/>
+        <w:rPr>
+          <w:rFonts w:ascii="Times" w:cs="Times" w:hAnsi="Times" w:eastAsia="Times"/>
+          <w:color w:val="d4d4d4"/>
+          <w:sz w:val="26"/>
+          <w:szCs w:val="26"/>
+          <w:shd w:val="clear" w:color="auto" w:fill="ffffff"/>
+        </w:rPr>
+      </w:pPr>
+      <w:r>
+        <w:rPr>
+          <w:rFonts w:ascii="Times" w:hAnsi="Times"/>
+          <w:color w:val="d4d4d4"/>
+          <w:sz w:val="26"/>
+          <w:szCs w:val="26"/>
+          <w:shd w:val="clear" w:color="auto" w:fill="282f33"/>
+          <w:rtl w:val="0"/>
+          <w:lang w:val="en-US"/>
+        </w:rPr>
+        <w:t xml:space="preserve">                </w:t>
+      </w:r>
+      <w:r>
+        <w:rPr>
+          <w:rFonts w:ascii="Times" w:hAnsi="Times"/>
+          <w:color w:val="ea9b80"/>
+          <w:sz w:val="26"/>
+          <w:szCs w:val="26"/>
+          <w:shd w:val="clear" w:color="auto" w:fill="282f33"/>
+          <w:rtl w:val="0"/>
+          <w:lang w:val="en-US"/>
+        </w:rPr>
+        <w:t>if</w:t>
+      </w:r>
+      <w:r>
+        <w:rPr>
+          <w:rFonts w:ascii="Times" w:hAnsi="Times"/>
+          <w:color w:val="d4d4d4"/>
+          <w:sz w:val="26"/>
+          <w:szCs w:val="26"/>
+          <w:shd w:val="clear" w:color="auto" w:fill="282f33"/>
+          <w:rtl w:val="0"/>
+          <w:lang w:val="en-US"/>
+        </w:rPr>
+        <w:t xml:space="preserve"> (todoItem</w:t>
+      </w:r>
+      <w:r>
+        <w:rPr>
+          <w:rFonts w:ascii="Times" w:hAnsi="Times"/>
+          <w:color w:val="dcdcdc"/>
+          <w:sz w:val="26"/>
+          <w:szCs w:val="26"/>
+          <w:shd w:val="clear" w:color="auto" w:fill="282f33"/>
+          <w:rtl w:val="0"/>
+          <w:lang w:val="en-US"/>
+        </w:rPr>
+        <w:t>.</w:t>
+      </w:r>
+      <w:r>
+        <w:rPr>
+          <w:rFonts w:ascii="Times" w:hAnsi="Times"/>
+          <w:color w:val="d4d4d4"/>
+          <w:sz w:val="26"/>
+          <w:szCs w:val="26"/>
+          <w:shd w:val="clear" w:color="auto" w:fill="282f33"/>
+          <w:rtl w:val="0"/>
+          <w:lang w:val="en-US"/>
+        </w:rPr>
+        <w:t xml:space="preserve">id </w:t>
+      </w:r>
+      <w:r>
+        <w:rPr>
+          <w:rFonts w:ascii="Times" w:hAnsi="Times"/>
+          <w:color w:val="ea9b80"/>
+          <w:sz w:val="26"/>
+          <w:szCs w:val="26"/>
+          <w:shd w:val="clear" w:color="auto" w:fill="282f33"/>
+          <w:rtl w:val="0"/>
+          <w:lang w:val="en-US"/>
+        </w:rPr>
+        <w:t>==</w:t>
+      </w:r>
+      <w:r>
+        <w:rPr>
+          <w:rFonts w:ascii="Times" w:hAnsi="Times"/>
+          <w:color w:val="d4d4d4"/>
+          <w:sz w:val="26"/>
+          <w:szCs w:val="26"/>
+          <w:shd w:val="clear" w:color="auto" w:fill="282f33"/>
+          <w:rtl w:val="0"/>
+          <w:lang w:val="en-US"/>
+        </w:rPr>
+        <w:t xml:space="preserve"> id) {</w:t>
+      </w:r>
+    </w:p>
+    <w:p>
+      <w:pPr>
+        <w:pStyle w:val="Default"/>
+        <w:spacing w:line="400" w:lineRule="atLeast"/>
+        <w:jc w:val="left"/>
+        <w:rPr>
+          <w:rFonts w:ascii="Times" w:cs="Times" w:hAnsi="Times" w:eastAsia="Times"/>
+          <w:color w:val="d4d4d4"/>
+          <w:sz w:val="26"/>
+          <w:szCs w:val="26"/>
+          <w:shd w:val="clear" w:color="auto" w:fill="ffffff"/>
+        </w:rPr>
+      </w:pPr>
+      <w:r>
+        <w:rPr>
+          <w:rFonts w:ascii="Times" w:hAnsi="Times"/>
+          <w:color w:val="d4d4d4"/>
+          <w:sz w:val="26"/>
+          <w:szCs w:val="26"/>
+          <w:shd w:val="clear" w:color="auto" w:fill="282f33"/>
+          <w:rtl w:val="0"/>
+          <w:lang w:val="en-US"/>
+        </w:rPr>
+        <w:t xml:space="preserve">                    console</w:t>
+      </w:r>
+      <w:r>
+        <w:rPr>
+          <w:rFonts w:ascii="Times" w:hAnsi="Times"/>
+          <w:color w:val="dcdcdc"/>
+          <w:sz w:val="26"/>
+          <w:szCs w:val="26"/>
+          <w:shd w:val="clear" w:color="auto" w:fill="282f33"/>
+          <w:rtl w:val="0"/>
+          <w:lang w:val="en-US"/>
+        </w:rPr>
+        <w:t>.</w:t>
+      </w:r>
+      <w:r>
+        <w:rPr>
+          <w:rFonts w:ascii="Times" w:hAnsi="Times"/>
+          <w:color w:val="d4d4d4"/>
+          <w:sz w:val="26"/>
+          <w:szCs w:val="26"/>
+          <w:shd w:val="clear" w:color="auto" w:fill="282f33"/>
+          <w:rtl w:val="0"/>
+          <w:lang w:val="en-US"/>
+        </w:rPr>
+        <w:t>log(</w:t>
+      </w:r>
+      <w:r>
+        <w:rPr>
+          <w:rFonts w:ascii="Times" w:hAnsi="Times"/>
+          <w:color w:val="7da4b7"/>
+          <w:sz w:val="26"/>
+          <w:szCs w:val="26"/>
+          <w:shd w:val="clear" w:color="auto" w:fill="282f33"/>
+          <w:rtl w:val="0"/>
+          <w:lang w:val="en-US"/>
+        </w:rPr>
+        <w:t>"its a match"</w:t>
+      </w:r>
+      <w:r>
+        <w:rPr>
+          <w:rFonts w:ascii="Times" w:hAnsi="Times"/>
+          <w:color w:val="d4d4d4"/>
+          <w:sz w:val="26"/>
+          <w:szCs w:val="26"/>
+          <w:shd w:val="clear" w:color="auto" w:fill="282f33"/>
+          <w:rtl w:val="0"/>
+          <w:lang w:val="en-US"/>
+        </w:rPr>
+        <w:t>)</w:t>
+      </w:r>
+    </w:p>
+    <w:p>
+      <w:pPr>
+        <w:pStyle w:val="Default"/>
+        <w:spacing w:line="400" w:lineRule="atLeast"/>
+        <w:jc w:val="left"/>
+        <w:rPr>
+          <w:rFonts w:ascii="Times" w:cs="Times" w:hAnsi="Times" w:eastAsia="Times"/>
+          <w:color w:val="d4d4d4"/>
+          <w:sz w:val="26"/>
+          <w:szCs w:val="26"/>
+          <w:shd w:val="clear" w:color="auto" w:fill="ffffff"/>
+        </w:rPr>
+      </w:pPr>
+      <w:r>
+        <w:rPr>
+          <w:rFonts w:ascii="Times" w:hAnsi="Times"/>
+          <w:color w:val="d4d4d4"/>
+          <w:sz w:val="26"/>
+          <w:szCs w:val="26"/>
+          <w:shd w:val="clear" w:color="auto" w:fill="282f33"/>
+          <w:rtl w:val="0"/>
+          <w:lang w:val="en-US"/>
+        </w:rPr>
+        <w:t xml:space="preserve">                }</w:t>
+      </w:r>
+    </w:p>
+    <w:p>
+      <w:pPr>
+        <w:pStyle w:val="Default"/>
+        <w:spacing w:line="400" w:lineRule="atLeast"/>
+        <w:jc w:val="left"/>
+        <w:rPr>
+          <w:rFonts w:ascii="Times" w:cs="Times" w:hAnsi="Times" w:eastAsia="Times"/>
+          <w:color w:val="d4d4d4"/>
+          <w:sz w:val="26"/>
+          <w:szCs w:val="26"/>
+          <w:shd w:val="clear" w:color="auto" w:fill="ffffff"/>
+        </w:rPr>
+      </w:pPr>
+      <w:r>
+        <w:rPr>
+          <w:rFonts w:ascii="Times" w:hAnsi="Times"/>
+          <w:color w:val="d4d4d4"/>
+          <w:sz w:val="26"/>
+          <w:szCs w:val="26"/>
+          <w:shd w:val="clear" w:color="auto" w:fill="282f33"/>
+          <w:rtl w:val="0"/>
+          <w:lang w:val="en-US"/>
+        </w:rPr>
+        <w:t xml:space="preserve">                </w:t>
+      </w:r>
+      <w:r>
+        <w:rPr>
+          <w:rFonts w:ascii="Times" w:hAnsi="Times"/>
+          <w:color w:val="ea9b80"/>
+          <w:sz w:val="26"/>
+          <w:szCs w:val="26"/>
+          <w:shd w:val="clear" w:color="auto" w:fill="282f33"/>
+          <w:rtl w:val="0"/>
+          <w:lang w:val="en-US"/>
+        </w:rPr>
+        <w:t>return</w:t>
+      </w:r>
+      <w:r>
+        <w:rPr>
+          <w:rFonts w:ascii="Times" w:hAnsi="Times"/>
+          <w:color w:val="d4d4d4"/>
+          <w:sz w:val="26"/>
+          <w:szCs w:val="26"/>
+          <w:shd w:val="clear" w:color="auto" w:fill="282f33"/>
+          <w:rtl w:val="0"/>
+          <w:lang w:val="en-US"/>
+        </w:rPr>
+        <w:t xml:space="preserve"> todoItem</w:t>
+      </w:r>
+    </w:p>
+    <w:p>
+      <w:pPr>
+        <w:pStyle w:val="Default"/>
+        <w:spacing w:line="400" w:lineRule="atLeast"/>
+        <w:jc w:val="left"/>
+        <w:rPr>
+          <w:rFonts w:ascii="Times" w:cs="Times" w:hAnsi="Times" w:eastAsia="Times"/>
+          <w:color w:val="d4d4d4"/>
+          <w:sz w:val="26"/>
+          <w:szCs w:val="26"/>
+          <w:shd w:val="clear" w:color="auto" w:fill="ffffff"/>
+        </w:rPr>
+      </w:pPr>
+      <w:r>
+        <w:rPr>
+          <w:rFonts w:ascii="Times" w:hAnsi="Times"/>
+          <w:color w:val="d4d4d4"/>
+          <w:sz w:val="26"/>
+          <w:szCs w:val="26"/>
+          <w:shd w:val="clear" w:color="auto" w:fill="282f33"/>
+          <w:rtl w:val="0"/>
+          <w:lang w:val="en-US"/>
+        </w:rPr>
+        <w:t xml:space="preserve">            })</w:t>
+      </w:r>
+    </w:p>
+    <w:p>
+      <w:pPr>
+        <w:pStyle w:val="Default"/>
+        <w:spacing w:line="400" w:lineRule="atLeast"/>
+        <w:jc w:val="left"/>
+        <w:rPr>
+          <w:rFonts w:ascii="Times" w:cs="Times" w:hAnsi="Times" w:eastAsia="Times"/>
+          <w:color w:val="d4d4d4"/>
+          <w:sz w:val="26"/>
+          <w:szCs w:val="26"/>
+          <w:shd w:val="clear" w:color="auto" w:fill="ffffff"/>
+        </w:rPr>
+      </w:pPr>
+      <w:r>
+        <w:rPr>
+          <w:rFonts w:ascii="Times" w:hAnsi="Times"/>
+          <w:color w:val="d4d4d4"/>
+          <w:sz w:val="26"/>
+          <w:szCs w:val="26"/>
+          <w:shd w:val="clear" w:color="auto" w:fill="282f33"/>
+          <w:rtl w:val="0"/>
+          <w:lang w:val="en-US"/>
+        </w:rPr>
+        <w:t xml:space="preserve">        })</w:t>
+      </w:r>
+    </w:p>
+    <w:p>
+      <w:pPr>
+        <w:pStyle w:val="Default"/>
+        <w:spacing w:line="400" w:lineRule="atLeast"/>
+        <w:jc w:val="left"/>
+        <w:rPr>
+          <w:rFonts w:ascii="Times" w:cs="Times" w:hAnsi="Times" w:eastAsia="Times"/>
+          <w:color w:val="d4d4d4"/>
+          <w:sz w:val="26"/>
+          <w:szCs w:val="26"/>
+          <w:shd w:val="clear" w:color="auto" w:fill="ffffff"/>
+        </w:rPr>
+      </w:pPr>
+      <w:r>
+        <w:rPr>
+          <w:rFonts w:ascii="Times" w:hAnsi="Times"/>
+          <w:color w:val="d4d4d4"/>
+          <w:sz w:val="26"/>
+          <w:szCs w:val="26"/>
+          <w:shd w:val="clear" w:color="auto" w:fill="282f33"/>
+          <w:rtl w:val="0"/>
+          <w:lang w:val="en-US"/>
+        </w:rPr>
+        <w:t xml:space="preserve">    }</w:t>
+      </w:r>
+    </w:p>
+    <w:p>
+      <w:pPr>
+        <w:pStyle w:val="Default"/>
+        <w:spacing w:line="400" w:lineRule="atLeast"/>
+        <w:jc w:val="left"/>
+        <w:rPr>
+          <w:rFonts w:ascii="Times" w:cs="Times" w:hAnsi="Times" w:eastAsia="Times"/>
+          <w:color w:val="d4d4d4"/>
+          <w:sz w:val="26"/>
+          <w:szCs w:val="26"/>
+          <w:shd w:val="clear" w:color="auto" w:fill="ffffff"/>
+        </w:rPr>
+      </w:pPr>
+      <w:r>
+        <w:rPr>
+          <w:rFonts w:ascii="Times" w:hAnsi="Times"/>
+          <w:color w:val="d4d4d4"/>
+          <w:sz w:val="26"/>
+          <w:szCs w:val="26"/>
+          <w:shd w:val="clear" w:color="auto" w:fill="282f33"/>
+          <w:rtl w:val="0"/>
+          <w:lang w:val="en-US"/>
+        </w:rPr>
+        <w:t xml:space="preserve">    </w:t>
+      </w:r>
+    </w:p>
+    <w:p>
+      <w:pPr>
+        <w:pStyle w:val="Default"/>
+        <w:spacing w:line="400" w:lineRule="atLeast"/>
+        <w:jc w:val="left"/>
+        <w:rPr>
+          <w:rFonts w:ascii="Times" w:cs="Times" w:hAnsi="Times" w:eastAsia="Times"/>
+          <w:color w:val="d4d4d4"/>
+          <w:sz w:val="26"/>
+          <w:szCs w:val="26"/>
+          <w:shd w:val="clear" w:color="auto" w:fill="ffffff"/>
+        </w:rPr>
+      </w:pPr>
+      <w:r>
+        <w:rPr>
+          <w:rFonts w:ascii="Times" w:hAnsi="Times"/>
+          <w:color w:val="d4d4d4"/>
+          <w:sz w:val="26"/>
+          <w:szCs w:val="26"/>
+          <w:shd w:val="clear" w:color="auto" w:fill="282f33"/>
+          <w:rtl w:val="0"/>
+          <w:lang w:val="en-US"/>
+        </w:rPr>
+        <w:t xml:space="preserve">    render() {</w:t>
+      </w:r>
+    </w:p>
+    <w:p>
+      <w:pPr>
+        <w:pStyle w:val="Default"/>
+        <w:spacing w:line="400" w:lineRule="atLeast"/>
+        <w:jc w:val="left"/>
+        <w:rPr>
+          <w:rFonts w:ascii="Times" w:cs="Times" w:hAnsi="Times" w:eastAsia="Times"/>
+          <w:color w:val="d4d4d4"/>
+          <w:sz w:val="26"/>
+          <w:szCs w:val="26"/>
+          <w:shd w:val="clear" w:color="auto" w:fill="ffffff"/>
+        </w:rPr>
+      </w:pPr>
+      <w:r>
+        <w:rPr>
+          <w:rFonts w:ascii="Times" w:hAnsi="Times"/>
+          <w:color w:val="d4d4d4"/>
+          <w:sz w:val="26"/>
+          <w:szCs w:val="26"/>
+          <w:shd w:val="clear" w:color="auto" w:fill="282f33"/>
+          <w:rtl w:val="0"/>
+          <w:lang w:val="en-US"/>
+        </w:rPr>
+        <w:t xml:space="preserve">        </w:t>
+      </w:r>
+      <w:r>
+        <w:rPr>
+          <w:rFonts w:ascii="Times" w:hAnsi="Times"/>
+          <w:color w:val="ea9b80"/>
+          <w:sz w:val="26"/>
+          <w:szCs w:val="26"/>
+          <w:shd w:val="clear" w:color="auto" w:fill="282f33"/>
+          <w:rtl w:val="0"/>
+          <w:lang w:val="en-US"/>
+        </w:rPr>
+        <w:t>const</w:t>
+      </w:r>
+      <w:r>
+        <w:rPr>
+          <w:rFonts w:ascii="Times" w:hAnsi="Times"/>
+          <w:color w:val="d4d4d4"/>
+          <w:sz w:val="26"/>
+          <w:szCs w:val="26"/>
+          <w:shd w:val="clear" w:color="auto" w:fill="282f33"/>
+          <w:rtl w:val="0"/>
+          <w:lang w:val="en-US"/>
+        </w:rPr>
+        <w:t xml:space="preserve"> todoItems </w:t>
+      </w:r>
+      <w:r>
+        <w:rPr>
+          <w:rFonts w:ascii="Times" w:hAnsi="Times"/>
+          <w:color w:val="ea9b80"/>
+          <w:sz w:val="26"/>
+          <w:szCs w:val="26"/>
+          <w:shd w:val="clear" w:color="auto" w:fill="282f33"/>
+          <w:rtl w:val="0"/>
+          <w:lang w:val="en-US"/>
+        </w:rPr>
+        <w:t>=</w:t>
+      </w:r>
+      <w:r>
+        <w:rPr>
+          <w:rFonts w:ascii="Times" w:hAnsi="Times"/>
+          <w:color w:val="d4d4d4"/>
+          <w:sz w:val="26"/>
+          <w:szCs w:val="26"/>
+          <w:shd w:val="clear" w:color="auto" w:fill="282f33"/>
+          <w:rtl w:val="0"/>
+          <w:lang w:val="en-US"/>
+        </w:rPr>
+        <w:t xml:space="preserve"> </w:t>
+      </w:r>
+      <w:r>
+        <w:rPr>
+          <w:rFonts w:ascii="Times" w:hAnsi="Times"/>
+          <w:color w:val="ea9b80"/>
+          <w:sz w:val="26"/>
+          <w:szCs w:val="26"/>
+          <w:shd w:val="clear" w:color="auto" w:fill="282f33"/>
+          <w:rtl w:val="0"/>
+          <w:lang w:val="en-US"/>
+        </w:rPr>
+        <w:t>this</w:t>
+      </w:r>
+      <w:r>
+        <w:rPr>
+          <w:rFonts w:ascii="Times" w:hAnsi="Times"/>
+          <w:color w:val="dcdcdc"/>
+          <w:sz w:val="26"/>
+          <w:szCs w:val="26"/>
+          <w:shd w:val="clear" w:color="auto" w:fill="282f33"/>
+          <w:rtl w:val="0"/>
+          <w:lang w:val="en-US"/>
+        </w:rPr>
+        <w:t>.</w:t>
+      </w:r>
+      <w:r>
+        <w:rPr>
+          <w:rFonts w:ascii="Times" w:hAnsi="Times"/>
+          <w:color w:val="d4d4d4"/>
+          <w:sz w:val="26"/>
+          <w:szCs w:val="26"/>
+          <w:shd w:val="clear" w:color="auto" w:fill="282f33"/>
+          <w:rtl w:val="0"/>
+          <w:lang w:val="en-US"/>
+        </w:rPr>
+        <w:t>state</w:t>
+      </w:r>
+      <w:r>
+        <w:rPr>
+          <w:rFonts w:ascii="Times" w:hAnsi="Times"/>
+          <w:color w:val="dcdcdc"/>
+          <w:sz w:val="26"/>
+          <w:szCs w:val="26"/>
+          <w:shd w:val="clear" w:color="auto" w:fill="282f33"/>
+          <w:rtl w:val="0"/>
+          <w:lang w:val="en-US"/>
+        </w:rPr>
+        <w:t>.</w:t>
+      </w:r>
+      <w:r>
+        <w:rPr>
+          <w:rFonts w:ascii="Times" w:hAnsi="Times"/>
+          <w:color w:val="d4d4d4"/>
+          <w:sz w:val="26"/>
+          <w:szCs w:val="26"/>
+          <w:shd w:val="clear" w:color="auto" w:fill="282f33"/>
+          <w:rtl w:val="0"/>
+          <w:lang w:val="en-US"/>
+        </w:rPr>
+        <w:t>todos</w:t>
+      </w:r>
+      <w:r>
+        <w:rPr>
+          <w:rFonts w:ascii="Times" w:hAnsi="Times"/>
+          <w:color w:val="dcdcdc"/>
+          <w:sz w:val="26"/>
+          <w:szCs w:val="26"/>
+          <w:shd w:val="clear" w:color="auto" w:fill="282f33"/>
+          <w:rtl w:val="0"/>
+          <w:lang w:val="en-US"/>
+        </w:rPr>
+        <w:t>.</w:t>
+      </w:r>
+      <w:r>
+        <w:rPr>
+          <w:rFonts w:ascii="Times" w:hAnsi="Times"/>
+          <w:color w:val="d4d4d4"/>
+          <w:sz w:val="26"/>
+          <w:szCs w:val="26"/>
+          <w:shd w:val="clear" w:color="auto" w:fill="282f33"/>
+          <w:rtl w:val="0"/>
+          <w:lang w:val="en-US"/>
+        </w:rPr>
+        <w:t>map(item =&gt; &lt;</w:t>
+      </w:r>
+      <w:r>
+        <w:rPr>
+          <w:rFonts w:ascii="Times" w:hAnsi="Times"/>
+          <w:color w:val="d9bb73"/>
+          <w:sz w:val="26"/>
+          <w:szCs w:val="26"/>
+          <w:shd w:val="clear" w:color="auto" w:fill="282f33"/>
+          <w:rtl w:val="0"/>
+          <w:lang w:val="en-US"/>
+        </w:rPr>
+        <w:t>TodoItem</w:t>
+      </w:r>
+      <w:r>
+        <w:rPr>
+          <w:rFonts w:ascii="Times" w:hAnsi="Times"/>
+          <w:color w:val="d4d4d4"/>
+          <w:sz w:val="26"/>
+          <w:szCs w:val="26"/>
+          <w:shd w:val="clear" w:color="auto" w:fill="282f33"/>
+          <w:rtl w:val="0"/>
+          <w:lang w:val="en-US"/>
+        </w:rPr>
+        <w:t xml:space="preserve"> </w:t>
+      </w:r>
+      <w:r>
+        <w:rPr>
+          <w:rFonts w:ascii="Times" w:hAnsi="Times"/>
+          <w:color w:val="a7c9de"/>
+          <w:sz w:val="26"/>
+          <w:szCs w:val="26"/>
+          <w:shd w:val="clear" w:color="auto" w:fill="282f33"/>
+          <w:rtl w:val="0"/>
+          <w:lang w:val="en-US"/>
+        </w:rPr>
+        <w:t>key</w:t>
+      </w:r>
+      <w:r>
+        <w:rPr>
+          <w:rFonts w:ascii="Times" w:hAnsi="Times"/>
+          <w:color w:val="dcdcdc"/>
+          <w:sz w:val="26"/>
+          <w:szCs w:val="26"/>
+          <w:shd w:val="clear" w:color="auto" w:fill="282f33"/>
+          <w:rtl w:val="0"/>
+          <w:lang w:val="en-US"/>
+        </w:rPr>
+        <w:t>={</w:t>
+      </w:r>
+      <w:r>
+        <w:rPr>
+          <w:rFonts w:ascii="Times" w:hAnsi="Times"/>
+          <w:color w:val="d4d4d4"/>
+          <w:sz w:val="26"/>
+          <w:szCs w:val="26"/>
+          <w:shd w:val="clear" w:color="auto" w:fill="282f33"/>
+          <w:rtl w:val="0"/>
+          <w:lang w:val="en-US"/>
+        </w:rPr>
+        <w:t>item</w:t>
+      </w:r>
+      <w:r>
+        <w:rPr>
+          <w:rFonts w:ascii="Times" w:hAnsi="Times"/>
+          <w:color w:val="dcdcdc"/>
+          <w:sz w:val="26"/>
+          <w:szCs w:val="26"/>
+          <w:shd w:val="clear" w:color="auto" w:fill="282f33"/>
+          <w:rtl w:val="0"/>
+          <w:lang w:val="en-US"/>
+        </w:rPr>
+        <w:t>.</w:t>
+      </w:r>
+      <w:r>
+        <w:rPr>
+          <w:rFonts w:ascii="Times" w:hAnsi="Times"/>
+          <w:color w:val="d4d4d4"/>
+          <w:sz w:val="26"/>
+          <w:szCs w:val="26"/>
+          <w:shd w:val="clear" w:color="auto" w:fill="282f33"/>
+          <w:rtl w:val="0"/>
+          <w:lang w:val="en-US"/>
+        </w:rPr>
+        <w:t>id</w:t>
+      </w:r>
+      <w:r>
+        <w:rPr>
+          <w:rFonts w:ascii="Times" w:hAnsi="Times"/>
+          <w:color w:val="dcdcdc"/>
+          <w:sz w:val="26"/>
+          <w:szCs w:val="26"/>
+          <w:shd w:val="clear" w:color="auto" w:fill="282f33"/>
+          <w:rtl w:val="0"/>
+          <w:lang w:val="en-US"/>
+        </w:rPr>
+        <w:t>}</w:t>
+      </w:r>
+      <w:r>
+        <w:rPr>
+          <w:rFonts w:ascii="Times" w:hAnsi="Times"/>
+          <w:color w:val="d4d4d4"/>
+          <w:sz w:val="26"/>
+          <w:szCs w:val="26"/>
+          <w:shd w:val="clear" w:color="auto" w:fill="282f33"/>
+          <w:rtl w:val="0"/>
+          <w:lang w:val="en-US"/>
+        </w:rPr>
+        <w:t xml:space="preserve"> </w:t>
+      </w:r>
+      <w:r>
+        <w:rPr>
+          <w:rFonts w:ascii="Times" w:hAnsi="Times"/>
+          <w:color w:val="a7c9de"/>
+          <w:sz w:val="26"/>
+          <w:szCs w:val="26"/>
+          <w:shd w:val="clear" w:color="auto" w:fill="282f33"/>
+          <w:rtl w:val="0"/>
+          <w:lang w:val="en-US"/>
+        </w:rPr>
+        <w:t>item</w:t>
+      </w:r>
+      <w:r>
+        <w:rPr>
+          <w:rFonts w:ascii="Times" w:hAnsi="Times"/>
+          <w:color w:val="dcdcdc"/>
+          <w:sz w:val="26"/>
+          <w:szCs w:val="26"/>
+          <w:shd w:val="clear" w:color="auto" w:fill="282f33"/>
+          <w:rtl w:val="0"/>
+          <w:lang w:val="en-US"/>
+        </w:rPr>
+        <w:t>={</w:t>
+      </w:r>
+      <w:r>
+        <w:rPr>
+          <w:rFonts w:ascii="Times" w:hAnsi="Times"/>
+          <w:color w:val="d4d4d4"/>
+          <w:sz w:val="26"/>
+          <w:szCs w:val="26"/>
+          <w:shd w:val="clear" w:color="auto" w:fill="282f33"/>
+          <w:rtl w:val="0"/>
+          <w:lang w:val="en-US"/>
+        </w:rPr>
+        <w:t>item</w:t>
+      </w:r>
+      <w:r>
+        <w:rPr>
+          <w:rFonts w:ascii="Times" w:hAnsi="Times"/>
+          <w:color w:val="dcdcdc"/>
+          <w:sz w:val="26"/>
+          <w:szCs w:val="26"/>
+          <w:shd w:val="clear" w:color="auto" w:fill="282f33"/>
+          <w:rtl w:val="0"/>
+          <w:lang w:val="en-US"/>
+        </w:rPr>
+        <w:t>}</w:t>
+      </w:r>
+      <w:r>
+        <w:rPr>
+          <w:rFonts w:ascii="Times" w:hAnsi="Times"/>
+          <w:color w:val="d4d4d4"/>
+          <w:sz w:val="26"/>
+          <w:szCs w:val="26"/>
+          <w:shd w:val="clear" w:color="auto" w:fill="282f33"/>
+          <w:rtl w:val="0"/>
+          <w:lang w:val="en-US"/>
+        </w:rPr>
+        <w:t xml:space="preserve"> </w:t>
+      </w:r>
+      <w:r>
+        <w:rPr>
+          <w:rFonts w:ascii="Times" w:hAnsi="Times"/>
+          <w:color w:val="a7c9de"/>
+          <w:sz w:val="26"/>
+          <w:szCs w:val="26"/>
+          <w:shd w:val="clear" w:color="auto" w:fill="282f33"/>
+          <w:rtl w:val="0"/>
+          <w:lang w:val="en-US"/>
+        </w:rPr>
+        <w:t>handleChange</w:t>
+      </w:r>
+      <w:r>
+        <w:rPr>
+          <w:rFonts w:ascii="Times" w:hAnsi="Times"/>
+          <w:color w:val="dcdcdc"/>
+          <w:sz w:val="26"/>
+          <w:szCs w:val="26"/>
+          <w:shd w:val="clear" w:color="auto" w:fill="282f33"/>
+          <w:rtl w:val="0"/>
+          <w:lang w:val="en-US"/>
+        </w:rPr>
+        <w:t>={</w:t>
+      </w:r>
+      <w:r>
+        <w:rPr>
+          <w:rFonts w:ascii="Times" w:hAnsi="Times"/>
+          <w:color w:val="ea9b80"/>
+          <w:sz w:val="26"/>
+          <w:szCs w:val="26"/>
+          <w:shd w:val="clear" w:color="auto" w:fill="282f33"/>
+          <w:rtl w:val="0"/>
+          <w:lang w:val="en-US"/>
+        </w:rPr>
+        <w:t>this</w:t>
+      </w:r>
+      <w:r>
+        <w:rPr>
+          <w:rFonts w:ascii="Times" w:hAnsi="Times"/>
+          <w:color w:val="dcdcdc"/>
+          <w:sz w:val="26"/>
+          <w:szCs w:val="26"/>
+          <w:shd w:val="clear" w:color="auto" w:fill="282f33"/>
+          <w:rtl w:val="0"/>
+          <w:lang w:val="en-US"/>
+        </w:rPr>
+        <w:t>.</w:t>
+      </w:r>
+      <w:r>
+        <w:rPr>
+          <w:rFonts w:ascii="Times" w:hAnsi="Times"/>
+          <w:color w:val="d4d4d4"/>
+          <w:sz w:val="26"/>
+          <w:szCs w:val="26"/>
+          <w:shd w:val="clear" w:color="auto" w:fill="282f33"/>
+          <w:rtl w:val="0"/>
+          <w:lang w:val="en-US"/>
+        </w:rPr>
+        <w:t>handleChange</w:t>
+      </w:r>
+      <w:r>
+        <w:rPr>
+          <w:rFonts w:ascii="Times" w:hAnsi="Times"/>
+          <w:color w:val="dcdcdc"/>
+          <w:sz w:val="26"/>
+          <w:szCs w:val="26"/>
+          <w:shd w:val="clear" w:color="auto" w:fill="282f33"/>
+          <w:rtl w:val="0"/>
+          <w:lang w:val="en-US"/>
+        </w:rPr>
+        <w:t>}/&gt;</w:t>
+      </w:r>
+      <w:r>
+        <w:rPr>
+          <w:rFonts w:ascii="Times" w:hAnsi="Times"/>
+          <w:color w:val="d4d4d4"/>
+          <w:sz w:val="26"/>
+          <w:szCs w:val="26"/>
+          <w:shd w:val="clear" w:color="auto" w:fill="282f33"/>
+          <w:rtl w:val="0"/>
+          <w:lang w:val="en-US"/>
+        </w:rPr>
+        <w:t>)</w:t>
+      </w:r>
+    </w:p>
+    <w:p>
+      <w:pPr>
+        <w:pStyle w:val="Default"/>
+        <w:spacing w:line="400" w:lineRule="atLeast"/>
+        <w:jc w:val="left"/>
+        <w:rPr>
+          <w:rFonts w:ascii="Times" w:cs="Times" w:hAnsi="Times" w:eastAsia="Times"/>
+          <w:color w:val="d4d4d4"/>
+          <w:sz w:val="26"/>
+          <w:szCs w:val="26"/>
+          <w:shd w:val="clear" w:color="auto" w:fill="ffffff"/>
+        </w:rPr>
+      </w:pPr>
+      <w:r>
+        <w:rPr>
+          <w:rFonts w:ascii="Times" w:hAnsi="Times"/>
+          <w:color w:val="d4d4d4"/>
+          <w:sz w:val="26"/>
+          <w:szCs w:val="26"/>
+          <w:shd w:val="clear" w:color="auto" w:fill="282f33"/>
+          <w:rtl w:val="0"/>
+          <w:lang w:val="en-US"/>
+        </w:rPr>
+        <w:t xml:space="preserve">        </w:t>
+      </w:r>
+    </w:p>
+    <w:p>
+      <w:pPr>
+        <w:pStyle w:val="Default"/>
+        <w:spacing w:line="400" w:lineRule="atLeast"/>
+        <w:jc w:val="left"/>
+        <w:rPr>
+          <w:rFonts w:ascii="Times" w:cs="Times" w:hAnsi="Times" w:eastAsia="Times"/>
+          <w:color w:val="d4d4d4"/>
+          <w:sz w:val="26"/>
+          <w:szCs w:val="26"/>
+          <w:shd w:val="clear" w:color="auto" w:fill="ffffff"/>
+        </w:rPr>
+      </w:pPr>
+      <w:r>
+        <w:rPr>
+          <w:rFonts w:ascii="Times" w:hAnsi="Times"/>
+          <w:color w:val="d4d4d4"/>
+          <w:sz w:val="26"/>
+          <w:szCs w:val="26"/>
+          <w:shd w:val="clear" w:color="auto" w:fill="282f33"/>
+          <w:rtl w:val="0"/>
+          <w:lang w:val="en-US"/>
+        </w:rPr>
+        <w:t xml:space="preserve">        </w:t>
+      </w:r>
+      <w:r>
+        <w:rPr>
+          <w:rFonts w:ascii="Times" w:hAnsi="Times"/>
+          <w:color w:val="ea9b80"/>
+          <w:sz w:val="26"/>
+          <w:szCs w:val="26"/>
+          <w:shd w:val="clear" w:color="auto" w:fill="282f33"/>
+          <w:rtl w:val="0"/>
+          <w:lang w:val="en-US"/>
+        </w:rPr>
+        <w:t>return</w:t>
+      </w:r>
+      <w:r>
+        <w:rPr>
+          <w:rFonts w:ascii="Times" w:hAnsi="Times"/>
+          <w:color w:val="d4d4d4"/>
+          <w:sz w:val="26"/>
+          <w:szCs w:val="26"/>
+          <w:shd w:val="clear" w:color="auto" w:fill="282f33"/>
+          <w:rtl w:val="0"/>
+          <w:lang w:val="en-US"/>
+        </w:rPr>
+        <w:t xml:space="preserve"> (</w:t>
+      </w:r>
+    </w:p>
+    <w:p>
+      <w:pPr>
+        <w:pStyle w:val="Default"/>
+        <w:spacing w:line="400" w:lineRule="atLeast"/>
+        <w:jc w:val="left"/>
+        <w:rPr>
+          <w:rFonts w:ascii="Times" w:cs="Times" w:hAnsi="Times" w:eastAsia="Times"/>
+          <w:color w:val="d4d4d4"/>
+          <w:sz w:val="26"/>
+          <w:szCs w:val="26"/>
+          <w:shd w:val="clear" w:color="auto" w:fill="ffffff"/>
+        </w:rPr>
+      </w:pPr>
+      <w:r>
+        <w:rPr>
+          <w:rFonts w:ascii="Times" w:hAnsi="Times"/>
+          <w:color w:val="d4d4d4"/>
+          <w:sz w:val="26"/>
+          <w:szCs w:val="26"/>
+          <w:shd w:val="clear" w:color="auto" w:fill="282f33"/>
+          <w:rtl w:val="0"/>
+          <w:lang w:val="en-US"/>
+        </w:rPr>
+        <w:t xml:space="preserve">            &lt;</w:t>
+      </w:r>
+      <w:r>
+        <w:rPr>
+          <w:rFonts w:ascii="Times" w:hAnsi="Times"/>
+          <w:color w:val="d9bb73"/>
+          <w:sz w:val="26"/>
+          <w:szCs w:val="26"/>
+          <w:shd w:val="clear" w:color="auto" w:fill="282f33"/>
+          <w:rtl w:val="0"/>
+          <w:lang w:val="en-US"/>
+        </w:rPr>
+        <w:t>div</w:t>
+      </w:r>
+      <w:r>
+        <w:rPr>
+          <w:rFonts w:ascii="Times" w:hAnsi="Times"/>
+          <w:color w:val="d4d4d4"/>
+          <w:sz w:val="26"/>
+          <w:szCs w:val="26"/>
+          <w:shd w:val="clear" w:color="auto" w:fill="282f33"/>
+          <w:rtl w:val="0"/>
+          <w:lang w:val="en-US"/>
+        </w:rPr>
+        <w:t xml:space="preserve"> </w:t>
+      </w:r>
+      <w:r>
+        <w:rPr>
+          <w:rFonts w:ascii="Times" w:hAnsi="Times"/>
+          <w:color w:val="a7c9de"/>
+          <w:sz w:val="26"/>
+          <w:szCs w:val="26"/>
+          <w:shd w:val="clear" w:color="auto" w:fill="282f33"/>
+          <w:rtl w:val="0"/>
+          <w:lang w:val="en-US"/>
+        </w:rPr>
+        <w:t>className</w:t>
+      </w:r>
+      <w:r>
+        <w:rPr>
+          <w:rFonts w:ascii="Times" w:hAnsi="Times"/>
+          <w:color w:val="dcdcdc"/>
+          <w:sz w:val="26"/>
+          <w:szCs w:val="26"/>
+          <w:shd w:val="clear" w:color="auto" w:fill="282f33"/>
+          <w:rtl w:val="0"/>
+          <w:lang w:val="en-US"/>
+        </w:rPr>
+        <w:t>=</w:t>
+      </w:r>
+      <w:r>
+        <w:rPr>
+          <w:rFonts w:ascii="Times" w:hAnsi="Times"/>
+          <w:color w:val="598da6"/>
+          <w:sz w:val="26"/>
+          <w:szCs w:val="26"/>
+          <w:shd w:val="clear" w:color="auto" w:fill="282f33"/>
+          <w:rtl w:val="0"/>
+          <w:lang w:val="en-US"/>
+        </w:rPr>
+        <w:t>"todo-list"</w:t>
+      </w:r>
+      <w:r>
+        <w:rPr>
+          <w:rFonts w:ascii="Times" w:hAnsi="Times"/>
+          <w:color w:val="d4d4d4"/>
+          <w:sz w:val="26"/>
+          <w:szCs w:val="26"/>
+          <w:shd w:val="clear" w:color="auto" w:fill="282f33"/>
+          <w:rtl w:val="0"/>
+          <w:lang w:val="en-US"/>
+        </w:rPr>
+        <w:t>&gt;</w:t>
+      </w:r>
+    </w:p>
+    <w:p>
+      <w:pPr>
+        <w:pStyle w:val="Default"/>
+        <w:spacing w:line="400" w:lineRule="atLeast"/>
+        <w:jc w:val="left"/>
+        <w:rPr>
+          <w:rFonts w:ascii="Times" w:cs="Times" w:hAnsi="Times" w:eastAsia="Times"/>
+          <w:color w:val="d4d4d4"/>
+          <w:sz w:val="26"/>
+          <w:szCs w:val="26"/>
+          <w:shd w:val="clear" w:color="auto" w:fill="ffffff"/>
+        </w:rPr>
+      </w:pPr>
+      <w:r>
+        <w:rPr>
+          <w:rFonts w:ascii="Times" w:hAnsi="Times"/>
+          <w:color w:val="d4d4d4"/>
+          <w:sz w:val="26"/>
+          <w:szCs w:val="26"/>
+          <w:shd w:val="clear" w:color="auto" w:fill="282f33"/>
+          <w:rtl w:val="0"/>
+          <w:lang w:val="en-US"/>
+        </w:rPr>
+        <w:t xml:space="preserve">                </w:t>
+      </w:r>
+      <w:r>
+        <w:rPr>
+          <w:rFonts w:ascii="Times" w:hAnsi="Times"/>
+          <w:color w:val="dcdcdc"/>
+          <w:sz w:val="26"/>
+          <w:szCs w:val="26"/>
+          <w:shd w:val="clear" w:color="auto" w:fill="282f33"/>
+          <w:rtl w:val="0"/>
+          <w:lang w:val="en-US"/>
+        </w:rPr>
+        <w:t>{</w:t>
+      </w:r>
+      <w:r>
+        <w:rPr>
+          <w:rFonts w:ascii="Times" w:hAnsi="Times"/>
+          <w:color w:val="d4d4d4"/>
+          <w:sz w:val="26"/>
+          <w:szCs w:val="26"/>
+          <w:shd w:val="clear" w:color="auto" w:fill="282f33"/>
+          <w:rtl w:val="0"/>
+          <w:lang w:val="en-US"/>
+        </w:rPr>
+        <w:t>todoItems</w:t>
+      </w:r>
+      <w:r>
+        <w:rPr>
+          <w:rFonts w:ascii="Times" w:hAnsi="Times"/>
+          <w:color w:val="dcdcdc"/>
+          <w:sz w:val="26"/>
+          <w:szCs w:val="26"/>
+          <w:shd w:val="clear" w:color="auto" w:fill="282f33"/>
+          <w:rtl w:val="0"/>
+          <w:lang w:val="en-US"/>
+        </w:rPr>
+        <w:t>}</w:t>
+      </w:r>
+    </w:p>
+    <w:p>
+      <w:pPr>
+        <w:pStyle w:val="Default"/>
+        <w:spacing w:line="400" w:lineRule="atLeast"/>
+        <w:jc w:val="left"/>
+        <w:rPr>
+          <w:rFonts w:ascii="Times" w:cs="Times" w:hAnsi="Times" w:eastAsia="Times"/>
+          <w:color w:val="d4d4d4"/>
+          <w:sz w:val="26"/>
+          <w:szCs w:val="26"/>
+          <w:shd w:val="clear" w:color="auto" w:fill="ffffff"/>
+        </w:rPr>
+      </w:pPr>
+      <w:r>
+        <w:rPr>
+          <w:rFonts w:ascii="Times" w:hAnsi="Times"/>
+          <w:color w:val="d4d4d4"/>
+          <w:sz w:val="26"/>
+          <w:szCs w:val="26"/>
+          <w:shd w:val="clear" w:color="auto" w:fill="282f33"/>
+          <w:rtl w:val="0"/>
+          <w:lang w:val="en-US"/>
+        </w:rPr>
+        <w:t xml:space="preserve">            </w:t>
+      </w:r>
+      <w:r>
+        <w:rPr>
+          <w:rFonts w:ascii="Times" w:hAnsi="Times"/>
+          <w:color w:val="dcdcdc"/>
+          <w:sz w:val="26"/>
+          <w:szCs w:val="26"/>
+          <w:shd w:val="clear" w:color="auto" w:fill="282f33"/>
+          <w:rtl w:val="0"/>
+          <w:lang w:val="en-US"/>
+        </w:rPr>
+        <w:t>&lt;/</w:t>
+      </w:r>
+      <w:r>
+        <w:rPr>
+          <w:rFonts w:ascii="Times" w:hAnsi="Times"/>
+          <w:color w:val="d9bb73"/>
+          <w:sz w:val="26"/>
+          <w:szCs w:val="26"/>
+          <w:shd w:val="clear" w:color="auto" w:fill="282f33"/>
+          <w:rtl w:val="0"/>
+          <w:lang w:val="en-US"/>
+        </w:rPr>
+        <w:t>div</w:t>
+      </w:r>
+      <w:r>
+        <w:rPr>
+          <w:rFonts w:ascii="Times" w:hAnsi="Times"/>
+          <w:color w:val="dcdcdc"/>
+          <w:sz w:val="26"/>
+          <w:szCs w:val="26"/>
+          <w:shd w:val="clear" w:color="auto" w:fill="282f33"/>
+          <w:rtl w:val="0"/>
+          <w:lang w:val="en-US"/>
+        </w:rPr>
+        <w:t>&gt;</w:t>
+      </w:r>
+    </w:p>
+    <w:p>
+      <w:pPr>
+        <w:pStyle w:val="Default"/>
+        <w:spacing w:line="400" w:lineRule="atLeast"/>
+        <w:jc w:val="left"/>
+        <w:rPr>
+          <w:rFonts w:ascii="Times" w:cs="Times" w:hAnsi="Times" w:eastAsia="Times"/>
+          <w:color w:val="d4d4d4"/>
+          <w:sz w:val="26"/>
+          <w:szCs w:val="26"/>
+          <w:shd w:val="clear" w:color="auto" w:fill="ffffff"/>
+        </w:rPr>
+      </w:pPr>
+      <w:r>
+        <w:rPr>
+          <w:rFonts w:ascii="Times" w:hAnsi="Times"/>
+          <w:color w:val="d4d4d4"/>
+          <w:sz w:val="26"/>
+          <w:szCs w:val="26"/>
+          <w:shd w:val="clear" w:color="auto" w:fill="282f33"/>
+          <w:rtl w:val="0"/>
+          <w:lang w:val="en-US"/>
+        </w:rPr>
+        <w:t xml:space="preserve">        )    </w:t>
+      </w:r>
+    </w:p>
+    <w:p>
+      <w:pPr>
+        <w:pStyle w:val="Default"/>
+        <w:spacing w:line="400" w:lineRule="atLeast"/>
+        <w:jc w:val="left"/>
+        <w:rPr>
+          <w:rFonts w:ascii="Times" w:cs="Times" w:hAnsi="Times" w:eastAsia="Times"/>
+          <w:color w:val="d4d4d4"/>
+          <w:sz w:val="26"/>
+          <w:szCs w:val="26"/>
+          <w:shd w:val="clear" w:color="auto" w:fill="ffffff"/>
+        </w:rPr>
+      </w:pPr>
+      <w:r>
+        <w:rPr>
+          <w:rFonts w:ascii="Times" w:hAnsi="Times"/>
+          <w:color w:val="d4d4d4"/>
+          <w:sz w:val="26"/>
+          <w:szCs w:val="26"/>
+          <w:shd w:val="clear" w:color="auto" w:fill="282f33"/>
+          <w:rtl w:val="0"/>
+          <w:lang w:val="en-US"/>
+        </w:rPr>
+        <w:t xml:space="preserve">    }</w:t>
+      </w:r>
+    </w:p>
+    <w:p>
+      <w:pPr>
+        <w:pStyle w:val="Default"/>
+        <w:spacing w:line="400" w:lineRule="atLeast"/>
+        <w:jc w:val="left"/>
+        <w:rPr>
+          <w:rFonts w:ascii="Times" w:cs="Times" w:hAnsi="Times" w:eastAsia="Times"/>
+          <w:color w:val="d4d4d4"/>
+          <w:sz w:val="26"/>
+          <w:szCs w:val="26"/>
+          <w:shd w:val="clear" w:color="auto" w:fill="282f33"/>
+        </w:rPr>
+      </w:pPr>
+    </w:p>
+    <w:p>
+      <w:pPr>
+        <w:pStyle w:val="Default"/>
+        <w:spacing w:line="480" w:lineRule="auto"/>
+        <w:rPr>
+          <w:shd w:val="clear" w:color="auto" w:fill="ffffff"/>
+        </w:rPr>
+      </w:pPr>
+      <w:r>
+        <w:rPr>
+          <w:shd w:val="clear" w:color="auto" w:fill="ffffff"/>
+          <w:rtl w:val="0"/>
+          <w:lang w:val="en-US"/>
+        </w:rPr>
+        <w:t xml:space="preserve">22:39 </w:t>
+      </w:r>
+      <w:r>
+        <w:rPr>
+          <w:shd w:val="clear" w:color="auto" w:fill="ffffff"/>
+          <w:rtl w:val="0"/>
+          <w:lang w:val="en-US"/>
+        </w:rPr>
+        <w:t xml:space="preserve">— </w:t>
+      </w:r>
+      <w:r>
+        <w:rPr>
+          <w:shd w:val="clear" w:color="auto" w:fill="ffffff"/>
+          <w:rtl w:val="0"/>
+          <w:lang w:val="en-US"/>
+        </w:rPr>
+        <w:t>I got some advice from an old Saigon friend earlier today. Amongst some other pieces of career advice, one thing he mentioned was that to improve this journal, I should change up the formatting. He suggested that to make this journal more programmer-friendly that I should use a web-readable format like markdown (.md). He also recommended that I can use VS Code or sublime to edit my journal in. I</w:t>
+      </w:r>
+      <w:r>
+        <w:rPr>
+          <w:shd w:val="clear" w:color="auto" w:fill="ffffff"/>
+          <w:rtl w:val="0"/>
+          <w:lang w:val="en-US"/>
+        </w:rPr>
+        <w:t>’</w:t>
+      </w:r>
+      <w:r>
+        <w:rPr>
+          <w:shd w:val="clear" w:color="auto" w:fill="ffffff"/>
+          <w:rtl w:val="0"/>
+          <w:lang w:val="en-US"/>
+        </w:rPr>
+        <w:t>ll probably roll with sublime-text as that</w:t>
+      </w:r>
+      <w:r>
+        <w:rPr>
+          <w:shd w:val="clear" w:color="auto" w:fill="ffffff"/>
+          <w:rtl w:val="0"/>
+          <w:lang w:val="en-US"/>
+        </w:rPr>
+        <w:t>’</w:t>
+      </w:r>
+      <w:r>
+        <w:rPr>
+          <w:shd w:val="clear" w:color="auto" w:fill="ffffff"/>
+          <w:rtl w:val="0"/>
+          <w:lang w:val="en-US"/>
+        </w:rPr>
+        <w:t>s something I</w:t>
+      </w:r>
+      <w:r>
+        <w:rPr>
+          <w:shd w:val="clear" w:color="auto" w:fill="ffffff"/>
+          <w:rtl w:val="0"/>
+          <w:lang w:val="en-US"/>
+        </w:rPr>
+        <w:t>’</w:t>
+      </w:r>
+      <w:r>
+        <w:rPr>
+          <w:shd w:val="clear" w:color="auto" w:fill="ffffff"/>
+          <w:rtl w:val="0"/>
+          <w:lang w:val="en-US"/>
+        </w:rPr>
+        <w:t>ve already used on at least one occasion. Apart from this, he also suggested that using a sortable date format would make it easier to find relevant files down the road.</w:t>
+      </w:r>
+    </w:p>
+    <w:p>
+      <w:pPr>
+        <w:pStyle w:val="Default"/>
+        <w:spacing w:line="480" w:lineRule="auto"/>
+        <w:rPr>
+          <w:shd w:val="clear" w:color="auto" w:fill="ffffff"/>
+        </w:rPr>
+      </w:pPr>
+    </w:p>
+    <w:p>
+      <w:pPr>
+        <w:pStyle w:val="Default"/>
+        <w:spacing w:line="480" w:lineRule="auto"/>
+        <w:rPr>
           <w:u w:color="000000"/>
           <w:shd w:val="clear" w:color="auto" w:fill="ffffff"/>
         </w:rPr>
       </w:pPr>
+      <w:r>
+        <w:rPr>
+          <w:shd w:val="clear" w:color="auto" w:fill="ffffff"/>
+          <w:rtl w:val="0"/>
+          <w:lang w:val="en-US"/>
+        </w:rPr>
+        <w:t xml:space="preserve">22:47 </w:t>
+      </w:r>
+      <w:r>
+        <w:rPr>
+          <w:shd w:val="clear" w:color="auto" w:fill="ffffff"/>
+          <w:rtl w:val="0"/>
+          <w:lang w:val="en-US"/>
+        </w:rPr>
+        <w:t xml:space="preserve">— </w:t>
+      </w:r>
+      <w:r>
+        <w:rPr>
+          <w:shd w:val="clear" w:color="auto" w:fill="ffffff"/>
+          <w:rtl w:val="0"/>
+          <w:lang w:val="en-US"/>
+        </w:rPr>
+        <w:t>The above were some great tips. I</w:t>
+      </w:r>
+      <w:r>
+        <w:rPr>
+          <w:shd w:val="clear" w:color="auto" w:fill="ffffff"/>
+          <w:rtl w:val="0"/>
+          <w:lang w:val="en-US"/>
+        </w:rPr>
+        <w:t>’</w:t>
+      </w:r>
+      <w:r>
+        <w:rPr>
+          <w:shd w:val="clear" w:color="auto" w:fill="ffffff"/>
+          <w:rtl w:val="0"/>
+          <w:lang w:val="en-US"/>
+        </w:rPr>
+        <w:t>ll get started with markdown (.md) and sublime-text tomorrow!</w:t>
+      </w:r>
     </w:p>
     <w:p>
       <w:pPr>

</xml_diff>

<commit_message>
edited final end of day commit for may 13th 2019 daily coding journal
</commit_message>
<xml_diff>
--- a/May 2019/Monday May 13th, 2019 Daily Coding Journal.docx
+++ b/May 2019/Monday May 13th, 2019 Daily Coding Journal.docx
@@ -4039,7 +4039,7 @@
           <w:rtl w:val="0"/>
           <w:lang w:val="en-US"/>
         </w:rPr>
-        <w:t>N/A</w:t>
+        <w:t>1 hour 15 minutes</w:t>
       </w:r>
     </w:p>
     <w:p>
@@ -4070,7 +4070,7 @@
           <w:rtl w:val="0"/>
           <w:lang w:val="en-US"/>
         </w:rPr>
-        <w:t xml:space="preserve"> N/A</w:t>
+        <w:t xml:space="preserve"> 24 hours 38 minutes</w:t>
       </w:r>
     </w:p>
     <w:p>
@@ -4096,7 +4096,7 @@
           <w:rtl w:val="0"/>
           <w:lang w:val="en-US"/>
         </w:rPr>
-        <w:t xml:space="preserve"> N/A</w:t>
+        <w:t xml:space="preserve"> 520 hours 32 minutes</w:t>
       </w:r>
     </w:p>
     <w:sectPr>

</xml_diff>